<commit_message>
Ver 0.2 Working on Chap 3
</commit_message>
<xml_diff>
--- a/TortoiseGit教學.docx
+++ b/TortoiseGit教學.docx
@@ -880,17 +880,37 @@
         <w:jc w:val="both"/>
         <w:rPr>
           <w:rFonts w:asciiTheme="minorEastAsia" w:hAnsiTheme="minorEastAsia" w:hint="eastAsia"/>
-          <w:sz w:val="28"/>
-          <w:szCs w:val="28"/>
-        </w:rPr>
-      </w:pPr>
-      <w:r>
-        <w:rPr>
-          <w:rFonts w:asciiTheme="minorEastAsia" w:hAnsiTheme="minorEastAsia" w:hint="eastAsia"/>
-          <w:sz w:val="28"/>
-          <w:szCs w:val="28"/>
-        </w:rPr>
-        <w:tab/>
+          <w:b/>
+          <w:sz w:val="32"/>
+          <w:szCs w:val="32"/>
+        </w:rPr>
+      </w:pPr>
+      <w:r>
+        <w:rPr>
+          <w:rFonts w:asciiTheme="minorEastAsia" w:hAnsiTheme="minorEastAsia" w:hint="eastAsia"/>
+          <w:b/>
+          <w:sz w:val="32"/>
+          <w:szCs w:val="32"/>
+        </w:rPr>
+        <w:t>3.1數據庫</w:t>
+      </w:r>
+    </w:p>
+    <w:p>
+      <w:pPr>
+        <w:ind w:firstLine="480"/>
+        <w:jc w:val="both"/>
+        <w:rPr>
+          <w:rFonts w:asciiTheme="minorEastAsia" w:hAnsiTheme="minorEastAsia" w:hint="eastAsia"/>
+          <w:sz w:val="28"/>
+          <w:szCs w:val="28"/>
+        </w:rPr>
+      </w:pPr>
+      <w:r>
+        <w:rPr>
+          <w:rFonts w:asciiTheme="minorEastAsia" w:hAnsiTheme="minorEastAsia" w:hint="eastAsia"/>
+          <w:sz w:val="28"/>
+          <w:szCs w:val="28"/>
+        </w:rPr>
         <w:t>在正式開始使用</w:t>
       </w:r>
       <w:proofErr w:type="spellStart"/>
@@ -997,6 +1017,903 @@
         </w:rPr>
         <w:t>本地端數據庫</w:t>
       </w:r>
+      <w:r>
+        <w:rPr>
+          <w:rFonts w:asciiTheme="minorEastAsia" w:hAnsiTheme="minorEastAsia"/>
+          <w:sz w:val="28"/>
+          <w:szCs w:val="28"/>
+        </w:rPr>
+        <w:t>”</w:t>
+      </w:r>
+      <w:r>
+        <w:rPr>
+          <w:rFonts w:asciiTheme="minorEastAsia" w:hAnsiTheme="minorEastAsia" w:hint="eastAsia"/>
+          <w:sz w:val="28"/>
+          <w:szCs w:val="28"/>
+        </w:rPr>
+        <w:t>，遠端數據庫配有專用的伺服器，可以讓多人使用並共享；本地端數據庫為方便個人使用，而在自己的機器上配置的數據庫。</w:t>
+      </w:r>
+    </w:p>
+    <w:p>
+      <w:pPr>
+        <w:jc w:val="both"/>
+        <w:rPr>
+          <w:rFonts w:asciiTheme="minorEastAsia" w:hAnsiTheme="minorEastAsia"/>
+          <w:sz w:val="28"/>
+          <w:szCs w:val="28"/>
+        </w:rPr>
+      </w:pPr>
+      <w:r>
+        <w:rPr>
+          <w:rFonts w:asciiTheme="minorEastAsia" w:hAnsiTheme="minorEastAsia" w:hint="eastAsia"/>
+          <w:sz w:val="28"/>
+          <w:szCs w:val="28"/>
+        </w:rPr>
+        <w:tab/>
+        <w:t>你可以在本地端數據庫進行資料的更改、還原或追蹤等</w:t>
+      </w:r>
+      <w:proofErr w:type="spellStart"/>
+      <w:r>
+        <w:rPr>
+          <w:rFonts w:asciiTheme="minorEastAsia" w:hAnsiTheme="minorEastAsia" w:hint="eastAsia"/>
+          <w:sz w:val="28"/>
+          <w:szCs w:val="28"/>
+        </w:rPr>
+        <w:t>Git</w:t>
+      </w:r>
+      <w:proofErr w:type="spellEnd"/>
+      <w:r>
+        <w:rPr>
+          <w:rFonts w:asciiTheme="minorEastAsia" w:hAnsiTheme="minorEastAsia" w:hint="eastAsia"/>
+          <w:sz w:val="28"/>
+          <w:szCs w:val="28"/>
+        </w:rPr>
+        <w:t>上擁有的功能，但是倘若你想要公開本地端數據庫的修改內容，就需要上傳到遠端的數據庫了。另外，透過遠端數據庫還能取得其他人修改的內容。</w:t>
+      </w:r>
+    </w:p>
+    <w:p>
+      <w:pPr>
+        <w:widowControl/>
+        <w:rPr>
+          <w:rFonts w:asciiTheme="minorEastAsia" w:hAnsiTheme="minorEastAsia"/>
+          <w:sz w:val="28"/>
+          <w:szCs w:val="28"/>
+        </w:rPr>
+      </w:pPr>
+      <w:r>
+        <w:rPr>
+          <w:rFonts w:asciiTheme="minorEastAsia" w:hAnsiTheme="minorEastAsia"/>
+          <w:sz w:val="28"/>
+          <w:szCs w:val="28"/>
+        </w:rPr>
+        <w:br w:type="page"/>
+      </w:r>
+    </w:p>
+    <w:p>
+      <w:pPr>
+        <w:jc w:val="both"/>
+        <w:rPr>
+          <w:rFonts w:asciiTheme="minorEastAsia" w:hAnsiTheme="minorEastAsia" w:hint="eastAsia"/>
+          <w:b/>
+          <w:sz w:val="32"/>
+          <w:szCs w:val="32"/>
+        </w:rPr>
+      </w:pPr>
+      <w:r>
+        <w:rPr>
+          <w:rFonts w:asciiTheme="minorEastAsia" w:hAnsiTheme="minorEastAsia" w:hint="eastAsia"/>
+          <w:b/>
+          <w:sz w:val="32"/>
+          <w:szCs w:val="32"/>
+        </w:rPr>
+        <w:lastRenderedPageBreak/>
+        <w:t>3.2</w:t>
+      </w:r>
+      <w:r>
+        <w:rPr>
+          <w:rFonts w:asciiTheme="minorEastAsia" w:hAnsiTheme="minorEastAsia" w:hint="eastAsia"/>
+          <w:b/>
+          <w:sz w:val="32"/>
+          <w:szCs w:val="32"/>
+        </w:rPr>
+        <w:t xml:space="preserve"> 建立數據庫</w:t>
+      </w:r>
+    </w:p>
+    <w:p>
+      <w:pPr>
+        <w:jc w:val="both"/>
+        <w:rPr>
+          <w:rFonts w:asciiTheme="minorEastAsia" w:hAnsiTheme="minorEastAsia" w:hint="eastAsia"/>
+          <w:sz w:val="28"/>
+          <w:szCs w:val="28"/>
+        </w:rPr>
+      </w:pPr>
+      <w:r>
+        <w:rPr>
+          <w:rFonts w:asciiTheme="minorEastAsia" w:hAnsiTheme="minorEastAsia" w:hint="eastAsia"/>
+          <w:sz w:val="28"/>
+          <w:szCs w:val="28"/>
+        </w:rPr>
+        <w:tab/>
+        <w:t>現在我們對數據庫有了基本的了解了，接下來我們將會介紹建立數據庫的方法。</w:t>
+      </w:r>
+    </w:p>
+    <w:p>
+      <w:pPr>
+        <w:jc w:val="both"/>
+        <w:rPr>
+          <w:rFonts w:asciiTheme="minorEastAsia" w:hAnsiTheme="minorEastAsia" w:hint="eastAsia"/>
+          <w:sz w:val="28"/>
+          <w:szCs w:val="28"/>
+        </w:rPr>
+      </w:pPr>
+      <w:r>
+        <w:rPr>
+          <w:rFonts w:asciiTheme="minorEastAsia" w:hAnsiTheme="minorEastAsia" w:hint="eastAsia"/>
+          <w:sz w:val="28"/>
+          <w:szCs w:val="28"/>
+        </w:rPr>
+        <w:tab/>
+        <w:t>首先我們要先建立一個本地端的數據庫，請在桌面或任何地方建立一個資料夾</w:t>
+      </w:r>
+      <w:r>
+        <w:rPr>
+          <w:rFonts w:asciiTheme="minorEastAsia" w:hAnsiTheme="minorEastAsia"/>
+          <w:sz w:val="28"/>
+          <w:szCs w:val="28"/>
+        </w:rPr>
+        <w:t>”</w:t>
+      </w:r>
+      <w:r>
+        <w:rPr>
+          <w:rFonts w:asciiTheme="minorEastAsia" w:hAnsiTheme="minorEastAsia" w:hint="eastAsia"/>
+          <w:sz w:val="28"/>
+          <w:szCs w:val="28"/>
+        </w:rPr>
+        <w:t>Tutorial</w:t>
+      </w:r>
+      <w:r>
+        <w:rPr>
+          <w:rFonts w:asciiTheme="minorEastAsia" w:hAnsiTheme="minorEastAsia"/>
+          <w:sz w:val="28"/>
+          <w:szCs w:val="28"/>
+        </w:rPr>
+        <w:t>”</w:t>
+      </w:r>
+      <w:r>
+        <w:rPr>
+          <w:rFonts w:asciiTheme="minorEastAsia" w:hAnsiTheme="minorEastAsia" w:hint="eastAsia"/>
+          <w:sz w:val="28"/>
+          <w:szCs w:val="28"/>
+        </w:rPr>
+        <w:t>，並對其點擊右鍵</w:t>
+      </w:r>
+      <w:r>
+        <w:rPr>
+          <w:rFonts w:asciiTheme="minorEastAsia" w:hAnsiTheme="minorEastAsia" w:hint="eastAsia"/>
+          <w:sz w:val="28"/>
+          <w:szCs w:val="28"/>
+        </w:rPr>
+        <w:t>，選擇</w:t>
+      </w:r>
+      <w:r>
+        <w:rPr>
+          <w:rFonts w:asciiTheme="minorEastAsia" w:hAnsiTheme="minorEastAsia"/>
+          <w:sz w:val="28"/>
+          <w:szCs w:val="28"/>
+        </w:rPr>
+        <w:t>”</w:t>
+      </w:r>
+      <w:proofErr w:type="spellStart"/>
+      <w:r>
+        <w:rPr>
+          <w:rFonts w:asciiTheme="minorEastAsia" w:hAnsiTheme="minorEastAsia" w:hint="eastAsia"/>
+          <w:sz w:val="28"/>
+          <w:szCs w:val="28"/>
+        </w:rPr>
+        <w:t>Git</w:t>
+      </w:r>
+      <w:proofErr w:type="spellEnd"/>
+      <w:r>
+        <w:rPr>
+          <w:rFonts w:asciiTheme="minorEastAsia" w:hAnsiTheme="minorEastAsia" w:hint="eastAsia"/>
+          <w:sz w:val="28"/>
+          <w:szCs w:val="28"/>
+        </w:rPr>
+        <w:t>在此建立版本庫</w:t>
+      </w:r>
+      <w:r>
+        <w:rPr>
+          <w:rFonts w:asciiTheme="minorEastAsia" w:hAnsiTheme="minorEastAsia"/>
+          <w:sz w:val="28"/>
+          <w:szCs w:val="28"/>
+        </w:rPr>
+        <w:t>”</w:t>
+      </w:r>
+      <w:r>
+        <w:rPr>
+          <w:rFonts w:asciiTheme="minorEastAsia" w:hAnsiTheme="minorEastAsia" w:hint="eastAsia"/>
+          <w:sz w:val="28"/>
+          <w:szCs w:val="28"/>
+        </w:rPr>
+        <w:t>選項。</w:t>
+      </w:r>
+    </w:p>
+    <w:p>
+      <w:pPr>
+        <w:jc w:val="both"/>
+        <w:rPr>
+          <w:rFonts w:asciiTheme="minorEastAsia" w:hAnsiTheme="minorEastAsia" w:hint="eastAsia"/>
+          <w:sz w:val="28"/>
+          <w:szCs w:val="28"/>
+        </w:rPr>
+      </w:pPr>
+      <w:r>
+        <w:rPr>
+          <w:rFonts w:asciiTheme="minorEastAsia" w:hAnsiTheme="minorEastAsia" w:hint="eastAsia"/>
+          <w:noProof/>
+          <w:sz w:val="28"/>
+          <w:szCs w:val="28"/>
+        </w:rPr>
+        <w:drawing>
+          <wp:inline distT="0" distB="0" distL="0" distR="0">
+            <wp:extent cx="2133600" cy="2552700"/>
+            <wp:effectExtent l="19050" t="0" r="0" b="0"/>
+            <wp:docPr id="6" name="圖片 5" descr="說明圖4.bmp"/>
+            <wp:cNvGraphicFramePr>
+              <a:graphicFrameLocks xmlns:a="http://schemas.openxmlformats.org/drawingml/2006/main" noChangeAspect="1"/>
+            </wp:cNvGraphicFramePr>
+            <a:graphic xmlns:a="http://schemas.openxmlformats.org/drawingml/2006/main">
+              <a:graphicData uri="http://schemas.openxmlformats.org/drawingml/2006/picture">
+                <pic:pic xmlns:pic="http://schemas.openxmlformats.org/drawingml/2006/picture">
+                  <pic:nvPicPr>
+                    <pic:cNvPr id="0" name="說明圖4.bmp"/>
+                    <pic:cNvPicPr/>
+                  </pic:nvPicPr>
+                  <pic:blipFill>
+                    <a:blip r:embed="rId9" cstate="print"/>
+                    <a:stretch>
+                      <a:fillRect/>
+                    </a:stretch>
+                  </pic:blipFill>
+                  <pic:spPr>
+                    <a:xfrm>
+                      <a:off x="0" y="0"/>
+                      <a:ext cx="2133135" cy="2553629"/>
+                    </a:xfrm>
+                    <a:prstGeom prst="rect">
+                      <a:avLst/>
+                    </a:prstGeom>
+                  </pic:spPr>
+                </pic:pic>
+              </a:graphicData>
+            </a:graphic>
+          </wp:inline>
+        </w:drawing>
+      </w:r>
+    </w:p>
+    <w:p>
+      <w:pPr>
+        <w:ind w:firstLine="480"/>
+        <w:jc w:val="both"/>
+        <w:rPr>
+          <w:rFonts w:asciiTheme="minorEastAsia" w:hAnsiTheme="minorEastAsia" w:hint="eastAsia"/>
+          <w:sz w:val="28"/>
+          <w:szCs w:val="28"/>
+        </w:rPr>
+      </w:pPr>
+      <w:r>
+        <w:rPr>
+          <w:rFonts w:asciiTheme="minorEastAsia" w:hAnsiTheme="minorEastAsia" w:hint="eastAsia"/>
+          <w:sz w:val="28"/>
+          <w:szCs w:val="28"/>
+        </w:rPr>
+        <w:t>接著會顯示下列的視窗，請不要點選設為純版本庫並按下確定。</w:t>
+      </w:r>
+    </w:p>
+    <w:p>
+      <w:pPr>
+        <w:jc w:val="both"/>
+        <w:rPr>
+          <w:rFonts w:asciiTheme="minorEastAsia" w:hAnsiTheme="minorEastAsia" w:hint="eastAsia"/>
+          <w:sz w:val="28"/>
+          <w:szCs w:val="28"/>
+        </w:rPr>
+      </w:pPr>
+      <w:r>
+        <w:rPr>
+          <w:rFonts w:asciiTheme="minorEastAsia" w:hAnsiTheme="minorEastAsia" w:hint="eastAsia"/>
+          <w:noProof/>
+          <w:sz w:val="28"/>
+          <w:szCs w:val="28"/>
+        </w:rPr>
+        <w:drawing>
+          <wp:inline distT="0" distB="0" distL="0" distR="0">
+            <wp:extent cx="4448175" cy="1695450"/>
+            <wp:effectExtent l="19050" t="0" r="9525" b="0"/>
+            <wp:docPr id="9" name="圖片 6" descr="說明圖5.bmp"/>
+            <wp:cNvGraphicFramePr>
+              <a:graphicFrameLocks xmlns:a="http://schemas.openxmlformats.org/drawingml/2006/main" noChangeAspect="1"/>
+            </wp:cNvGraphicFramePr>
+            <a:graphic xmlns:a="http://schemas.openxmlformats.org/drawingml/2006/main">
+              <a:graphicData uri="http://schemas.openxmlformats.org/drawingml/2006/picture">
+                <pic:pic xmlns:pic="http://schemas.openxmlformats.org/drawingml/2006/picture">
+                  <pic:nvPicPr>
+                    <pic:cNvPr id="0" name="說明圖5.bmp"/>
+                    <pic:cNvPicPr/>
+                  </pic:nvPicPr>
+                  <pic:blipFill>
+                    <a:blip r:embed="rId10" cstate="print"/>
+                    <a:stretch>
+                      <a:fillRect/>
+                    </a:stretch>
+                  </pic:blipFill>
+                  <pic:spPr>
+                    <a:xfrm>
+                      <a:off x="0" y="0"/>
+                      <a:ext cx="4448175" cy="1695450"/>
+                    </a:xfrm>
+                    <a:prstGeom prst="rect">
+                      <a:avLst/>
+                    </a:prstGeom>
+                  </pic:spPr>
+                </pic:pic>
+              </a:graphicData>
+            </a:graphic>
+          </wp:inline>
+        </w:drawing>
+      </w:r>
+    </w:p>
+    <w:p>
+      <w:pPr>
+        <w:jc w:val="both"/>
+        <w:rPr>
+          <w:rFonts w:asciiTheme="minorEastAsia" w:hAnsiTheme="minorEastAsia" w:hint="eastAsia"/>
+          <w:sz w:val="28"/>
+          <w:szCs w:val="28"/>
+        </w:rPr>
+      </w:pPr>
+    </w:p>
+    <w:p>
+      <w:pPr>
+        <w:jc w:val="both"/>
+        <w:rPr>
+          <w:rFonts w:asciiTheme="minorEastAsia" w:hAnsiTheme="minorEastAsia" w:hint="eastAsia"/>
+          <w:sz w:val="28"/>
+          <w:szCs w:val="28"/>
+        </w:rPr>
+      </w:pPr>
+    </w:p>
+    <w:p>
+      <w:pPr>
+        <w:ind w:firstLine="480"/>
+        <w:jc w:val="both"/>
+        <w:rPr>
+          <w:rFonts w:asciiTheme="minorEastAsia" w:hAnsiTheme="minorEastAsia" w:hint="eastAsia"/>
+          <w:sz w:val="28"/>
+          <w:szCs w:val="28"/>
+        </w:rPr>
+      </w:pPr>
+      <w:r>
+        <w:rPr>
+          <w:rFonts w:asciiTheme="minorEastAsia" w:hAnsiTheme="minorEastAsia" w:hint="eastAsia"/>
+          <w:sz w:val="28"/>
+          <w:szCs w:val="28"/>
+        </w:rPr>
+        <w:lastRenderedPageBreak/>
+        <w:t>看到下列的視窗就表示建立數據庫成功了。</w:t>
+      </w:r>
+    </w:p>
+    <w:p>
+      <w:pPr>
+        <w:jc w:val="both"/>
+        <w:rPr>
+          <w:rFonts w:asciiTheme="minorEastAsia" w:hAnsiTheme="minorEastAsia" w:hint="eastAsia"/>
+          <w:sz w:val="28"/>
+          <w:szCs w:val="28"/>
+        </w:rPr>
+      </w:pPr>
+      <w:r>
+        <w:rPr>
+          <w:rFonts w:asciiTheme="minorEastAsia" w:hAnsiTheme="minorEastAsia" w:hint="eastAsia"/>
+          <w:noProof/>
+          <w:sz w:val="28"/>
+          <w:szCs w:val="28"/>
+        </w:rPr>
+        <w:drawing>
+          <wp:inline distT="0" distB="0" distL="0" distR="0">
+            <wp:extent cx="4495800" cy="933450"/>
+            <wp:effectExtent l="19050" t="0" r="0" b="0"/>
+            <wp:docPr id="8" name="圖片 4" descr="說明圖6.bmp"/>
+            <wp:cNvGraphicFramePr>
+              <a:graphicFrameLocks xmlns:a="http://schemas.openxmlformats.org/drawingml/2006/main" noChangeAspect="1"/>
+            </wp:cNvGraphicFramePr>
+            <a:graphic xmlns:a="http://schemas.openxmlformats.org/drawingml/2006/main">
+              <a:graphicData uri="http://schemas.openxmlformats.org/drawingml/2006/picture">
+                <pic:pic xmlns:pic="http://schemas.openxmlformats.org/drawingml/2006/picture">
+                  <pic:nvPicPr>
+                    <pic:cNvPr id="0" name="說明圖6.bmp"/>
+                    <pic:cNvPicPr/>
+                  </pic:nvPicPr>
+                  <pic:blipFill>
+                    <a:blip r:embed="rId11" cstate="print"/>
+                    <a:stretch>
+                      <a:fillRect/>
+                    </a:stretch>
+                  </pic:blipFill>
+                  <pic:spPr>
+                    <a:xfrm>
+                      <a:off x="0" y="0"/>
+                      <a:ext cx="4495800" cy="933450"/>
+                    </a:xfrm>
+                    <a:prstGeom prst="rect">
+                      <a:avLst/>
+                    </a:prstGeom>
+                  </pic:spPr>
+                </pic:pic>
+              </a:graphicData>
+            </a:graphic>
+          </wp:inline>
+        </w:drawing>
+      </w:r>
+    </w:p>
+    <w:p>
+      <w:pPr>
+        <w:jc w:val="both"/>
+        <w:rPr>
+          <w:rFonts w:asciiTheme="minorEastAsia" w:hAnsiTheme="minorEastAsia" w:hint="eastAsia"/>
+          <w:sz w:val="28"/>
+          <w:szCs w:val="28"/>
+        </w:rPr>
+      </w:pPr>
+      <w:r>
+        <w:rPr>
+          <w:rFonts w:asciiTheme="minorEastAsia" w:hAnsiTheme="minorEastAsia" w:hint="eastAsia"/>
+          <w:sz w:val="28"/>
+          <w:szCs w:val="28"/>
+        </w:rPr>
+        <w:tab/>
+        <w:t>而你的資料夾圖示應該要變成下列所示</w:t>
+      </w:r>
+    </w:p>
+    <w:p>
+      <w:pPr>
+        <w:jc w:val="both"/>
+        <w:rPr>
+          <w:rFonts w:asciiTheme="minorEastAsia" w:hAnsiTheme="minorEastAsia" w:hint="eastAsia"/>
+          <w:sz w:val="20"/>
+          <w:szCs w:val="20"/>
+        </w:rPr>
+      </w:pPr>
+      <w:r>
+        <w:rPr>
+          <w:rFonts w:asciiTheme="minorEastAsia" w:hAnsiTheme="minorEastAsia" w:hint="eastAsia"/>
+          <w:noProof/>
+          <w:sz w:val="28"/>
+          <w:szCs w:val="28"/>
+        </w:rPr>
+        <w:drawing>
+          <wp:inline distT="0" distB="0" distL="0" distR="0">
+            <wp:extent cx="514350" cy="533400"/>
+            <wp:effectExtent l="19050" t="0" r="0" b="0"/>
+            <wp:docPr id="10" name="圖片 9" descr="說明圖7.bmp"/>
+            <wp:cNvGraphicFramePr>
+              <a:graphicFrameLocks xmlns:a="http://schemas.openxmlformats.org/drawingml/2006/main" noChangeAspect="1"/>
+            </wp:cNvGraphicFramePr>
+            <a:graphic xmlns:a="http://schemas.openxmlformats.org/drawingml/2006/main">
+              <a:graphicData uri="http://schemas.openxmlformats.org/drawingml/2006/picture">
+                <pic:pic xmlns:pic="http://schemas.openxmlformats.org/drawingml/2006/picture">
+                  <pic:nvPicPr>
+                    <pic:cNvPr id="0" name="說明圖7.bmp"/>
+                    <pic:cNvPicPr/>
+                  </pic:nvPicPr>
+                  <pic:blipFill>
+                    <a:blip r:embed="rId12" cstate="print"/>
+                    <a:stretch>
+                      <a:fillRect/>
+                    </a:stretch>
+                  </pic:blipFill>
+                  <pic:spPr>
+                    <a:xfrm>
+                      <a:off x="0" y="0"/>
+                      <a:ext cx="514350" cy="533400"/>
+                    </a:xfrm>
+                    <a:prstGeom prst="rect">
+                      <a:avLst/>
+                    </a:prstGeom>
+                  </pic:spPr>
+                </pic:pic>
+              </a:graphicData>
+            </a:graphic>
+          </wp:inline>
+        </w:drawing>
+      </w:r>
+      <w:r>
+        <w:rPr>
+          <w:rFonts w:asciiTheme="minorEastAsia" w:hAnsiTheme="minorEastAsia" w:hint="eastAsia"/>
+          <w:sz w:val="20"/>
+          <w:szCs w:val="20"/>
+        </w:rPr>
+        <w:t>(若沒變更請重新整理)</w:t>
+      </w:r>
+    </w:p>
+    <w:p>
+      <w:pPr>
+        <w:jc w:val="both"/>
+        <w:rPr>
+          <w:rFonts w:asciiTheme="minorEastAsia" w:hAnsiTheme="minorEastAsia" w:hint="eastAsia"/>
+          <w:sz w:val="28"/>
+          <w:szCs w:val="28"/>
+        </w:rPr>
+      </w:pPr>
+    </w:p>
+    <w:p>
+      <w:pPr>
+        <w:ind w:firstLine="480"/>
+        <w:jc w:val="both"/>
+        <w:rPr>
+          <w:rFonts w:asciiTheme="minorEastAsia" w:hAnsiTheme="minorEastAsia" w:hint="eastAsia"/>
+          <w:sz w:val="28"/>
+          <w:szCs w:val="28"/>
+        </w:rPr>
+      </w:pPr>
+      <w:r>
+        <w:rPr>
+          <w:rFonts w:asciiTheme="minorEastAsia" w:hAnsiTheme="minorEastAsia" w:hint="eastAsia"/>
+          <w:sz w:val="28"/>
+          <w:szCs w:val="28"/>
+        </w:rPr>
+        <w:t>接下來我們會試著演示數據庫的使用以及運作方式，首先請在Tutorial資料夾中新增一個純文字檔Sample.txt，並隨意在內部輸入內容。</w:t>
+      </w:r>
+    </w:p>
+    <w:p>
+      <w:pPr>
+        <w:widowControl/>
+        <w:rPr>
+          <w:rFonts w:asciiTheme="minorEastAsia" w:hAnsiTheme="minorEastAsia"/>
+          <w:sz w:val="28"/>
+          <w:szCs w:val="28"/>
+        </w:rPr>
+      </w:pPr>
+      <w:r>
+        <w:rPr>
+          <w:rFonts w:asciiTheme="minorEastAsia" w:hAnsiTheme="minorEastAsia"/>
+          <w:sz w:val="28"/>
+          <w:szCs w:val="28"/>
+        </w:rPr>
+        <w:br w:type="page"/>
+      </w:r>
+    </w:p>
+    <w:p>
+      <w:pPr>
+        <w:ind w:firstLine="480"/>
+        <w:jc w:val="both"/>
+        <w:rPr>
+          <w:rFonts w:asciiTheme="minorEastAsia" w:hAnsiTheme="minorEastAsia" w:hint="eastAsia"/>
+          <w:sz w:val="28"/>
+          <w:szCs w:val="28"/>
+        </w:rPr>
+      </w:pPr>
+      <w:r>
+        <w:rPr>
+          <w:rFonts w:asciiTheme="minorEastAsia" w:hAnsiTheme="minorEastAsia" w:hint="eastAsia"/>
+          <w:sz w:val="28"/>
+          <w:szCs w:val="28"/>
+        </w:rPr>
+        <w:lastRenderedPageBreak/>
+        <w:t>接著打開tutorial目錄，對著資料夾內部點擊右鍵，並點擊其中的</w:t>
+      </w:r>
+      <w:r>
+        <w:rPr>
+          <w:rFonts w:asciiTheme="minorEastAsia" w:hAnsiTheme="minorEastAsia"/>
+          <w:sz w:val="28"/>
+          <w:szCs w:val="28"/>
+        </w:rPr>
+        <w:t>”</w:t>
+      </w:r>
+      <w:proofErr w:type="spellStart"/>
+      <w:r>
+        <w:rPr>
+          <w:rFonts w:asciiTheme="minorEastAsia" w:hAnsiTheme="minorEastAsia" w:hint="eastAsia"/>
+          <w:sz w:val="28"/>
+          <w:szCs w:val="28"/>
+        </w:rPr>
+        <w:t>Git</w:t>
+      </w:r>
+      <w:proofErr w:type="spellEnd"/>
+      <w:r>
+        <w:rPr>
+          <w:rFonts w:asciiTheme="minorEastAsia" w:hAnsiTheme="minorEastAsia" w:hint="eastAsia"/>
+          <w:sz w:val="28"/>
+          <w:szCs w:val="28"/>
+        </w:rPr>
+        <w:t>提交</w:t>
+      </w:r>
+      <w:r>
+        <w:rPr>
+          <w:rFonts w:asciiTheme="minorEastAsia" w:hAnsiTheme="minorEastAsia"/>
+          <w:sz w:val="28"/>
+          <w:szCs w:val="28"/>
+        </w:rPr>
+        <w:t>”</w:t>
+      </w:r>
+      <w:r>
+        <w:rPr>
+          <w:rFonts w:asciiTheme="minorEastAsia" w:hAnsiTheme="minorEastAsia" w:hint="eastAsia"/>
+          <w:sz w:val="28"/>
+          <w:szCs w:val="28"/>
+        </w:rPr>
+        <w:t>按鍵就會出現下列視窗。</w:t>
+      </w:r>
+    </w:p>
+    <w:p>
+      <w:pPr>
+        <w:ind w:firstLine="480"/>
+        <w:jc w:val="both"/>
+        <w:rPr>
+          <w:rFonts w:asciiTheme="minorEastAsia" w:hAnsiTheme="minorEastAsia" w:hint="eastAsia"/>
+          <w:sz w:val="28"/>
+          <w:szCs w:val="28"/>
+        </w:rPr>
+      </w:pPr>
+      <w:r>
+        <w:rPr>
+          <w:rFonts w:asciiTheme="minorEastAsia" w:hAnsiTheme="minorEastAsia" w:hint="eastAsia"/>
+          <w:noProof/>
+          <w:sz w:val="28"/>
+          <w:szCs w:val="28"/>
+        </w:rPr>
+        <w:drawing>
+          <wp:inline distT="0" distB="0" distL="0" distR="0">
+            <wp:extent cx="4998998" cy="4787254"/>
+            <wp:effectExtent l="19050" t="0" r="0" b="0"/>
+            <wp:docPr id="11" name="圖片 10" descr="說明圖09.bmp"/>
+            <wp:cNvGraphicFramePr>
+              <a:graphicFrameLocks xmlns:a="http://schemas.openxmlformats.org/drawingml/2006/main" noChangeAspect="1"/>
+            </wp:cNvGraphicFramePr>
+            <a:graphic xmlns:a="http://schemas.openxmlformats.org/drawingml/2006/main">
+              <a:graphicData uri="http://schemas.openxmlformats.org/drawingml/2006/picture">
+                <pic:pic xmlns:pic="http://schemas.openxmlformats.org/drawingml/2006/picture">
+                  <pic:nvPicPr>
+                    <pic:cNvPr id="0" name="說明圖09.bmp"/>
+                    <pic:cNvPicPr/>
+                  </pic:nvPicPr>
+                  <pic:blipFill>
+                    <a:blip r:embed="rId13" cstate="print"/>
+                    <a:stretch>
+                      <a:fillRect/>
+                    </a:stretch>
+                  </pic:blipFill>
+                  <pic:spPr>
+                    <a:xfrm>
+                      <a:off x="0" y="0"/>
+                      <a:ext cx="5003043" cy="4791128"/>
+                    </a:xfrm>
+                    <a:prstGeom prst="rect">
+                      <a:avLst/>
+                    </a:prstGeom>
+                  </pic:spPr>
+                </pic:pic>
+              </a:graphicData>
+            </a:graphic>
+          </wp:inline>
+        </w:drawing>
+      </w:r>
+    </w:p>
+    <w:p>
+      <w:pPr>
+        <w:widowControl/>
+        <w:rPr>
+          <w:rFonts w:asciiTheme="minorEastAsia" w:hAnsiTheme="minorEastAsia"/>
+          <w:sz w:val="28"/>
+          <w:szCs w:val="28"/>
+        </w:rPr>
+      </w:pPr>
+      <w:r>
+        <w:rPr>
+          <w:rFonts w:asciiTheme="minorEastAsia" w:hAnsiTheme="minorEastAsia"/>
+          <w:sz w:val="28"/>
+          <w:szCs w:val="28"/>
+        </w:rPr>
+        <w:br w:type="page"/>
+      </w:r>
+    </w:p>
+    <w:p>
+      <w:pPr>
+        <w:ind w:firstLine="480"/>
+        <w:jc w:val="both"/>
+        <w:rPr>
+          <w:rFonts w:asciiTheme="minorEastAsia" w:hAnsiTheme="minorEastAsia" w:hint="eastAsia"/>
+          <w:sz w:val="28"/>
+          <w:szCs w:val="28"/>
+        </w:rPr>
+      </w:pPr>
+      <w:r>
+        <w:rPr>
+          <w:rFonts w:asciiTheme="minorEastAsia" w:hAnsiTheme="minorEastAsia" w:hint="eastAsia"/>
+          <w:sz w:val="28"/>
+          <w:szCs w:val="28"/>
+        </w:rPr>
+        <w:lastRenderedPageBreak/>
+        <w:t>如果作業成功就會出現以下畫面。</w:t>
+      </w:r>
+    </w:p>
+    <w:p>
+      <w:pPr>
+        <w:jc w:val="both"/>
+        <w:rPr>
+          <w:rFonts w:asciiTheme="minorEastAsia" w:hAnsiTheme="minorEastAsia" w:hint="eastAsia"/>
+          <w:sz w:val="28"/>
+          <w:szCs w:val="28"/>
+        </w:rPr>
+      </w:pPr>
+      <w:r>
+        <w:rPr>
+          <w:rFonts w:asciiTheme="minorEastAsia" w:hAnsiTheme="minorEastAsia" w:hint="eastAsia"/>
+          <w:noProof/>
+          <w:sz w:val="28"/>
+          <w:szCs w:val="28"/>
+        </w:rPr>
+        <w:drawing>
+          <wp:inline distT="0" distB="0" distL="0" distR="0">
+            <wp:extent cx="4752975" cy="3152775"/>
+            <wp:effectExtent l="19050" t="0" r="9525" b="0"/>
+            <wp:docPr id="12" name="圖片 11" descr="說明圖10.bmp"/>
+            <wp:cNvGraphicFramePr>
+              <a:graphicFrameLocks xmlns:a="http://schemas.openxmlformats.org/drawingml/2006/main" noChangeAspect="1"/>
+            </wp:cNvGraphicFramePr>
+            <a:graphic xmlns:a="http://schemas.openxmlformats.org/drawingml/2006/main">
+              <a:graphicData uri="http://schemas.openxmlformats.org/drawingml/2006/picture">
+                <pic:pic xmlns:pic="http://schemas.openxmlformats.org/drawingml/2006/picture">
+                  <pic:nvPicPr>
+                    <pic:cNvPr id="0" name="說明圖10.bmp"/>
+                    <pic:cNvPicPr/>
+                  </pic:nvPicPr>
+                  <pic:blipFill>
+                    <a:blip r:embed="rId14" cstate="print"/>
+                    <a:stretch>
+                      <a:fillRect/>
+                    </a:stretch>
+                  </pic:blipFill>
+                  <pic:spPr>
+                    <a:xfrm>
+                      <a:off x="0" y="0"/>
+                      <a:ext cx="4752975" cy="3152775"/>
+                    </a:xfrm>
+                    <a:prstGeom prst="rect">
+                      <a:avLst/>
+                    </a:prstGeom>
+                  </pic:spPr>
+                </pic:pic>
+              </a:graphicData>
+            </a:graphic>
+          </wp:inline>
+        </w:drawing>
+      </w:r>
+    </w:p>
+    <w:p>
+      <w:pPr>
+        <w:jc w:val="both"/>
+        <w:rPr>
+          <w:rFonts w:asciiTheme="minorEastAsia" w:hAnsiTheme="minorEastAsia" w:hint="eastAsia"/>
+          <w:sz w:val="28"/>
+          <w:szCs w:val="28"/>
+        </w:rPr>
+      </w:pPr>
+      <w:r>
+        <w:rPr>
+          <w:rFonts w:asciiTheme="minorEastAsia" w:hAnsiTheme="minorEastAsia" w:hint="eastAsia"/>
+          <w:noProof/>
+          <w:sz w:val="28"/>
+          <w:szCs w:val="28"/>
+        </w:rPr>
+        <w:drawing>
+          <wp:anchor distT="0" distB="0" distL="114300" distR="114300" simplePos="0" relativeHeight="251658240" behindDoc="0" locked="0" layoutInCell="1" allowOverlap="1">
+            <wp:simplePos x="0" y="0"/>
+            <wp:positionH relativeFrom="column">
+              <wp:posOffset>24130</wp:posOffset>
+            </wp:positionH>
+            <wp:positionV relativeFrom="paragraph">
+              <wp:posOffset>1036955</wp:posOffset>
+            </wp:positionV>
+            <wp:extent cx="4575175" cy="4036695"/>
+            <wp:effectExtent l="19050" t="0" r="0" b="0"/>
+            <wp:wrapSquare wrapText="bothSides"/>
+            <wp:docPr id="13" name="圖片 12" descr="說明圖11.bmp"/>
+            <wp:cNvGraphicFramePr>
+              <a:graphicFrameLocks xmlns:a="http://schemas.openxmlformats.org/drawingml/2006/main" noChangeAspect="1"/>
+            </wp:cNvGraphicFramePr>
+            <a:graphic xmlns:a="http://schemas.openxmlformats.org/drawingml/2006/main">
+              <a:graphicData uri="http://schemas.openxmlformats.org/drawingml/2006/picture">
+                <pic:pic xmlns:pic="http://schemas.openxmlformats.org/drawingml/2006/picture">
+                  <pic:nvPicPr>
+                    <pic:cNvPr id="0" name="說明圖11.bmp"/>
+                    <pic:cNvPicPr/>
+                  </pic:nvPicPr>
+                  <pic:blipFill>
+                    <a:blip r:embed="rId15" cstate="print"/>
+                    <a:stretch>
+                      <a:fillRect/>
+                    </a:stretch>
+                  </pic:blipFill>
+                  <pic:spPr>
+                    <a:xfrm>
+                      <a:off x="0" y="0"/>
+                      <a:ext cx="4575175" cy="4036695"/>
+                    </a:xfrm>
+                    <a:prstGeom prst="rect">
+                      <a:avLst/>
+                    </a:prstGeom>
+                  </pic:spPr>
+                </pic:pic>
+              </a:graphicData>
+            </a:graphic>
+          </wp:anchor>
+        </w:drawing>
+      </w:r>
+      <w:r>
+        <w:rPr>
+          <w:rFonts w:asciiTheme="minorEastAsia" w:hAnsiTheme="minorEastAsia" w:hint="eastAsia"/>
+          <w:sz w:val="28"/>
+          <w:szCs w:val="28"/>
+        </w:rPr>
+        <w:tab/>
+        <w:t>點擊右鍵開啟選單</w:t>
+      </w:r>
+      <w:proofErr w:type="spellStart"/>
+      <w:r>
+        <w:rPr>
+          <w:rFonts w:asciiTheme="minorEastAsia" w:hAnsiTheme="minorEastAsia" w:hint="eastAsia"/>
+          <w:sz w:val="28"/>
+          <w:szCs w:val="28"/>
+        </w:rPr>
+        <w:t>TortoiseGit</w:t>
+      </w:r>
+      <w:proofErr w:type="spellEnd"/>
+      <w:r>
+        <w:rPr>
+          <w:rFonts w:asciiTheme="minorEastAsia" w:hAnsiTheme="minorEastAsia"/>
+          <w:sz w:val="28"/>
+          <w:szCs w:val="28"/>
+        </w:rPr>
+        <w:sym w:font="Wingdings" w:char="F0E0"/>
+      </w:r>
+      <w:r>
+        <w:rPr>
+          <w:rFonts w:asciiTheme="minorEastAsia" w:hAnsiTheme="minorEastAsia" w:hint="eastAsia"/>
+          <w:sz w:val="28"/>
+          <w:szCs w:val="28"/>
+        </w:rPr>
+        <w:t>顯示日誌，剛才的提交就會如同下圖一般顯示在日誌訊息裡了。</w:t>
+      </w:r>
+    </w:p>
+    <w:p>
+      <w:pPr>
+        <w:widowControl/>
+        <w:rPr>
+          <w:rFonts w:asciiTheme="minorEastAsia" w:hAnsiTheme="minorEastAsia"/>
+          <w:sz w:val="28"/>
+          <w:szCs w:val="28"/>
+        </w:rPr>
+      </w:pPr>
+      <w:r>
+        <w:rPr>
+          <w:rFonts w:asciiTheme="minorEastAsia" w:hAnsiTheme="minorEastAsia"/>
+          <w:sz w:val="28"/>
+          <w:szCs w:val="28"/>
+        </w:rPr>
+        <w:br w:type="page"/>
+      </w:r>
+    </w:p>
+    <w:p>
+      <w:pPr>
+        <w:jc w:val="both"/>
+        <w:rPr>
+          <w:rFonts w:asciiTheme="minorEastAsia" w:hAnsiTheme="minorEastAsia" w:hint="eastAsia"/>
+          <w:sz w:val="28"/>
+          <w:szCs w:val="28"/>
+        </w:rPr>
+      </w:pPr>
     </w:p>
     <w:sectPr>
       <w:pgSz w:w="11906" w:h="16838"/>

</xml_diff>

<commit_message>
Ver 0.3 Chap 3.3
</commit_message>
<xml_diff>
--- a/TortoiseGit教學.docx
+++ b/TortoiseGit教學.docx
@@ -1914,6 +1914,1143 @@
           <w:szCs w:val="28"/>
         </w:rPr>
       </w:pPr>
+      <w:r>
+        <w:rPr>
+          <w:rFonts w:asciiTheme="minorEastAsia" w:hAnsiTheme="minorEastAsia" w:hint="eastAsia"/>
+          <w:sz w:val="28"/>
+          <w:szCs w:val="28"/>
+        </w:rPr>
+        <w:lastRenderedPageBreak/>
+        <w:tab/>
+        <w:t>接著我們要試著上傳到遠端的數據庫了，在本次的教學中，我們選用</w:t>
+      </w:r>
+      <w:proofErr w:type="spellStart"/>
+      <w:r>
+        <w:rPr>
+          <w:rFonts w:asciiTheme="minorEastAsia" w:hAnsiTheme="minorEastAsia" w:hint="eastAsia"/>
+          <w:sz w:val="28"/>
+          <w:szCs w:val="28"/>
+        </w:rPr>
+        <w:t>GitHub</w:t>
+      </w:r>
+      <w:proofErr w:type="spellEnd"/>
+      <w:r>
+        <w:rPr>
+          <w:rFonts w:asciiTheme="minorEastAsia" w:hAnsiTheme="minorEastAsia" w:hint="eastAsia"/>
+          <w:sz w:val="28"/>
+          <w:szCs w:val="28"/>
+        </w:rPr>
+        <w:t>的平台來建立遠端數據庫。</w:t>
+      </w:r>
+    </w:p>
+    <w:p>
+      <w:pPr>
+        <w:jc w:val="both"/>
+        <w:rPr>
+          <w:rFonts w:asciiTheme="minorEastAsia" w:hAnsiTheme="minorEastAsia" w:hint="eastAsia"/>
+          <w:sz w:val="28"/>
+          <w:szCs w:val="28"/>
+        </w:rPr>
+      </w:pPr>
+      <w:r>
+        <w:rPr>
+          <w:rFonts w:asciiTheme="minorEastAsia" w:hAnsiTheme="minorEastAsia" w:hint="eastAsia"/>
+          <w:sz w:val="28"/>
+          <w:szCs w:val="28"/>
+        </w:rPr>
+        <w:tab/>
+        <w:t>首先先在</w:t>
+      </w:r>
+      <w:proofErr w:type="spellStart"/>
+      <w:r>
+        <w:rPr>
+          <w:rFonts w:asciiTheme="minorEastAsia" w:hAnsiTheme="minorEastAsia" w:hint="eastAsia"/>
+          <w:sz w:val="28"/>
+          <w:szCs w:val="28"/>
+        </w:rPr>
+        <w:t>GitHub</w:t>
+      </w:r>
+      <w:proofErr w:type="spellEnd"/>
+      <w:r>
+        <w:rPr>
+          <w:rFonts w:asciiTheme="minorEastAsia" w:hAnsiTheme="minorEastAsia" w:hint="eastAsia"/>
+          <w:sz w:val="28"/>
+          <w:szCs w:val="28"/>
+        </w:rPr>
+        <w:t>平台註冊一個帳號，然後在右上角的頭像點選your profile，在頁面中會發現Repositories的選項，然後點選右邊綠色的</w:t>
+      </w:r>
+      <w:r>
+        <w:rPr>
+          <w:rFonts w:asciiTheme="minorEastAsia" w:hAnsiTheme="minorEastAsia"/>
+          <w:sz w:val="28"/>
+          <w:szCs w:val="28"/>
+        </w:rPr>
+        <w:t>”</w:t>
+      </w:r>
+      <w:r>
+        <w:rPr>
+          <w:rFonts w:asciiTheme="minorEastAsia" w:hAnsiTheme="minorEastAsia" w:hint="eastAsia"/>
+          <w:sz w:val="28"/>
+          <w:szCs w:val="28"/>
+        </w:rPr>
+        <w:t>NEW</w:t>
+      </w:r>
+      <w:r>
+        <w:rPr>
+          <w:rFonts w:asciiTheme="minorEastAsia" w:hAnsiTheme="minorEastAsia"/>
+          <w:sz w:val="28"/>
+          <w:szCs w:val="28"/>
+        </w:rPr>
+        <w:t>”</w:t>
+      </w:r>
+      <w:r>
+        <w:rPr>
+          <w:rFonts w:asciiTheme="minorEastAsia" w:hAnsiTheme="minorEastAsia" w:hint="eastAsia"/>
+          <w:sz w:val="28"/>
+          <w:szCs w:val="28"/>
+        </w:rPr>
+        <w:t>按鈕。</w:t>
+      </w:r>
+    </w:p>
+    <w:p>
+      <w:pPr>
+        <w:jc w:val="both"/>
+        <w:rPr>
+          <w:rFonts w:asciiTheme="minorEastAsia" w:hAnsiTheme="minorEastAsia" w:hint="eastAsia"/>
+          <w:sz w:val="28"/>
+          <w:szCs w:val="28"/>
+        </w:rPr>
+      </w:pPr>
+      <w:r>
+        <w:rPr>
+          <w:rFonts w:asciiTheme="minorEastAsia" w:hAnsiTheme="minorEastAsia" w:hint="eastAsia"/>
+          <w:noProof/>
+          <w:sz w:val="28"/>
+          <w:szCs w:val="28"/>
+        </w:rPr>
+        <w:drawing>
+          <wp:inline distT="0" distB="0" distL="0" distR="0">
+            <wp:extent cx="5274310" cy="1701165"/>
+            <wp:effectExtent l="19050" t="0" r="2540" b="0"/>
+            <wp:docPr id="14" name="圖片 13" descr="說明圖12.bmp"/>
+            <wp:cNvGraphicFramePr>
+              <a:graphicFrameLocks xmlns:a="http://schemas.openxmlformats.org/drawingml/2006/main" noChangeAspect="1"/>
+            </wp:cNvGraphicFramePr>
+            <a:graphic xmlns:a="http://schemas.openxmlformats.org/drawingml/2006/main">
+              <a:graphicData uri="http://schemas.openxmlformats.org/drawingml/2006/picture">
+                <pic:pic xmlns:pic="http://schemas.openxmlformats.org/drawingml/2006/picture">
+                  <pic:nvPicPr>
+                    <pic:cNvPr id="0" name="說明圖12.bmp"/>
+                    <pic:cNvPicPr/>
+                  </pic:nvPicPr>
+                  <pic:blipFill>
+                    <a:blip r:embed="rId16" cstate="print"/>
+                    <a:stretch>
+                      <a:fillRect/>
+                    </a:stretch>
+                  </pic:blipFill>
+                  <pic:spPr>
+                    <a:xfrm>
+                      <a:off x="0" y="0"/>
+                      <a:ext cx="5274310" cy="1701165"/>
+                    </a:xfrm>
+                    <a:prstGeom prst="rect">
+                      <a:avLst/>
+                    </a:prstGeom>
+                  </pic:spPr>
+                </pic:pic>
+              </a:graphicData>
+            </a:graphic>
+          </wp:inline>
+        </w:drawing>
+      </w:r>
+    </w:p>
+    <w:p>
+      <w:pPr>
+        <w:jc w:val="both"/>
+        <w:rPr>
+          <w:rFonts w:asciiTheme="minorEastAsia" w:hAnsiTheme="minorEastAsia"/>
+          <w:sz w:val="28"/>
+          <w:szCs w:val="28"/>
+        </w:rPr>
+      </w:pPr>
+      <w:r>
+        <w:rPr>
+          <w:rFonts w:asciiTheme="minorEastAsia" w:hAnsiTheme="minorEastAsia" w:hint="eastAsia"/>
+          <w:sz w:val="28"/>
+          <w:szCs w:val="28"/>
+        </w:rPr>
+        <w:tab/>
+      </w:r>
+    </w:p>
+    <w:p>
+      <w:pPr>
+        <w:widowControl/>
+        <w:rPr>
+          <w:rFonts w:asciiTheme="minorEastAsia" w:hAnsiTheme="minorEastAsia"/>
+          <w:sz w:val="28"/>
+          <w:szCs w:val="28"/>
+        </w:rPr>
+      </w:pPr>
+      <w:r>
+        <w:rPr>
+          <w:rFonts w:asciiTheme="minorEastAsia" w:hAnsiTheme="minorEastAsia"/>
+          <w:sz w:val="28"/>
+          <w:szCs w:val="28"/>
+        </w:rPr>
+        <w:br w:type="page"/>
+      </w:r>
+    </w:p>
+    <w:p>
+      <w:pPr>
+        <w:ind w:firstLine="480"/>
+        <w:jc w:val="both"/>
+        <w:rPr>
+          <w:rFonts w:asciiTheme="minorEastAsia" w:hAnsiTheme="minorEastAsia" w:hint="eastAsia"/>
+          <w:sz w:val="28"/>
+          <w:szCs w:val="28"/>
+        </w:rPr>
+      </w:pPr>
+      <w:r>
+        <w:rPr>
+          <w:rFonts w:asciiTheme="minorEastAsia" w:hAnsiTheme="minorEastAsia" w:hint="eastAsia"/>
+          <w:sz w:val="28"/>
+          <w:szCs w:val="28"/>
+        </w:rPr>
+        <w:lastRenderedPageBreak/>
+        <w:t>Repository name請輸入tutorial，Description請隨意輸入，在</w:t>
+      </w:r>
+      <w:proofErr w:type="spellStart"/>
+      <w:r>
+        <w:rPr>
+          <w:rFonts w:asciiTheme="minorEastAsia" w:hAnsiTheme="minorEastAsia" w:hint="eastAsia"/>
+          <w:sz w:val="28"/>
+          <w:szCs w:val="28"/>
+        </w:rPr>
+        <w:t>GitHub</w:t>
+      </w:r>
+      <w:proofErr w:type="spellEnd"/>
+      <w:r>
+        <w:rPr>
+          <w:rFonts w:asciiTheme="minorEastAsia" w:hAnsiTheme="minorEastAsia" w:hint="eastAsia"/>
+          <w:sz w:val="28"/>
+          <w:szCs w:val="28"/>
+        </w:rPr>
+        <w:t>中，將數據庫設為Public(也就是所有人都能看到)是免費的，如果想要私人的數據庫的話則需要付錢給網站，接著點選下面綠色的</w:t>
+      </w:r>
+      <w:r>
+        <w:rPr>
+          <w:rFonts w:asciiTheme="minorEastAsia" w:hAnsiTheme="minorEastAsia"/>
+          <w:sz w:val="28"/>
+          <w:szCs w:val="28"/>
+        </w:rPr>
+        <w:t>”</w:t>
+      </w:r>
+      <w:r>
+        <w:rPr>
+          <w:rFonts w:asciiTheme="minorEastAsia" w:hAnsiTheme="minorEastAsia" w:hint="eastAsia"/>
+          <w:sz w:val="28"/>
+          <w:szCs w:val="28"/>
+        </w:rPr>
+        <w:t>create repository</w:t>
+      </w:r>
+      <w:r>
+        <w:rPr>
+          <w:rFonts w:asciiTheme="minorEastAsia" w:hAnsiTheme="minorEastAsia"/>
+          <w:sz w:val="28"/>
+          <w:szCs w:val="28"/>
+        </w:rPr>
+        <w:t>”</w:t>
+      </w:r>
+      <w:r>
+        <w:rPr>
+          <w:rFonts w:asciiTheme="minorEastAsia" w:hAnsiTheme="minorEastAsia" w:hint="eastAsia"/>
+          <w:sz w:val="28"/>
+          <w:szCs w:val="28"/>
+        </w:rPr>
+        <w:t>。</w:t>
+      </w:r>
+    </w:p>
+    <w:p>
+      <w:pPr>
+        <w:jc w:val="both"/>
+        <w:rPr>
+          <w:rFonts w:asciiTheme="minorEastAsia" w:hAnsiTheme="minorEastAsia" w:hint="eastAsia"/>
+          <w:sz w:val="28"/>
+          <w:szCs w:val="28"/>
+        </w:rPr>
+      </w:pPr>
+      <w:r>
+        <w:rPr>
+          <w:rFonts w:asciiTheme="minorEastAsia" w:hAnsiTheme="minorEastAsia" w:hint="eastAsia"/>
+          <w:noProof/>
+          <w:sz w:val="28"/>
+          <w:szCs w:val="28"/>
+        </w:rPr>
+        <w:drawing>
+          <wp:inline distT="0" distB="0" distL="0" distR="0">
+            <wp:extent cx="5274310" cy="4189095"/>
+            <wp:effectExtent l="19050" t="0" r="2540" b="0"/>
+            <wp:docPr id="15" name="圖片 14" descr="說明圖13.bmp"/>
+            <wp:cNvGraphicFramePr>
+              <a:graphicFrameLocks xmlns:a="http://schemas.openxmlformats.org/drawingml/2006/main" noChangeAspect="1"/>
+            </wp:cNvGraphicFramePr>
+            <a:graphic xmlns:a="http://schemas.openxmlformats.org/drawingml/2006/main">
+              <a:graphicData uri="http://schemas.openxmlformats.org/drawingml/2006/picture">
+                <pic:pic xmlns:pic="http://schemas.openxmlformats.org/drawingml/2006/picture">
+                  <pic:nvPicPr>
+                    <pic:cNvPr id="0" name="說明圖13.bmp"/>
+                    <pic:cNvPicPr/>
+                  </pic:nvPicPr>
+                  <pic:blipFill>
+                    <a:blip r:embed="rId17" cstate="print"/>
+                    <a:stretch>
+                      <a:fillRect/>
+                    </a:stretch>
+                  </pic:blipFill>
+                  <pic:spPr>
+                    <a:xfrm>
+                      <a:off x="0" y="0"/>
+                      <a:ext cx="5274310" cy="4189095"/>
+                    </a:xfrm>
+                    <a:prstGeom prst="rect">
+                      <a:avLst/>
+                    </a:prstGeom>
+                  </pic:spPr>
+                </pic:pic>
+              </a:graphicData>
+            </a:graphic>
+          </wp:inline>
+        </w:drawing>
+      </w:r>
+    </w:p>
+    <w:p>
+      <w:pPr>
+        <w:ind w:firstLine="480"/>
+        <w:jc w:val="both"/>
+        <w:rPr>
+          <w:rFonts w:asciiTheme="minorEastAsia" w:hAnsiTheme="minorEastAsia" w:hint="eastAsia"/>
+          <w:sz w:val="28"/>
+          <w:szCs w:val="28"/>
+        </w:rPr>
+      </w:pPr>
+      <w:r>
+        <w:rPr>
+          <w:rFonts w:asciiTheme="minorEastAsia" w:hAnsiTheme="minorEastAsia" w:hint="eastAsia"/>
+          <w:sz w:val="28"/>
+          <w:szCs w:val="28"/>
+        </w:rPr>
+        <w:t>這樣一來遠端的數據庫就建立完成了。</w:t>
+      </w:r>
+    </w:p>
+    <w:p>
+      <w:pPr>
+        <w:widowControl/>
+        <w:rPr>
+          <w:rFonts w:asciiTheme="minorEastAsia" w:hAnsiTheme="minorEastAsia"/>
+          <w:sz w:val="28"/>
+          <w:szCs w:val="28"/>
+        </w:rPr>
+      </w:pPr>
+      <w:r>
+        <w:rPr>
+          <w:rFonts w:asciiTheme="minorEastAsia" w:hAnsiTheme="minorEastAsia"/>
+          <w:sz w:val="28"/>
+          <w:szCs w:val="28"/>
+        </w:rPr>
+        <w:br w:type="page"/>
+      </w:r>
+    </w:p>
+    <w:p>
+      <w:pPr>
+        <w:jc w:val="both"/>
+        <w:rPr>
+          <w:rFonts w:asciiTheme="minorEastAsia" w:hAnsiTheme="minorEastAsia" w:hint="eastAsia"/>
+          <w:b/>
+          <w:sz w:val="32"/>
+          <w:szCs w:val="32"/>
+        </w:rPr>
+      </w:pPr>
+      <w:r>
+        <w:rPr>
+          <w:rFonts w:asciiTheme="minorEastAsia" w:hAnsiTheme="minorEastAsia" w:hint="eastAsia"/>
+          <w:b/>
+          <w:sz w:val="32"/>
+          <w:szCs w:val="32"/>
+        </w:rPr>
+        <w:lastRenderedPageBreak/>
+        <w:t>3.3 推送(PUSH)</w:t>
+      </w:r>
+    </w:p>
+    <w:p>
+      <w:pPr>
+        <w:jc w:val="both"/>
+        <w:rPr>
+          <w:rFonts w:asciiTheme="minorEastAsia" w:hAnsiTheme="minorEastAsia" w:hint="eastAsia"/>
+          <w:sz w:val="28"/>
+          <w:szCs w:val="28"/>
+        </w:rPr>
+      </w:pPr>
+      <w:r>
+        <w:rPr>
+          <w:rFonts w:asciiTheme="minorEastAsia" w:hAnsiTheme="minorEastAsia" w:hint="eastAsia"/>
+          <w:b/>
+          <w:sz w:val="32"/>
+          <w:szCs w:val="32"/>
+        </w:rPr>
+        <w:tab/>
+      </w:r>
+      <w:r>
+        <w:rPr>
+          <w:rFonts w:asciiTheme="minorEastAsia" w:hAnsiTheme="minorEastAsia" w:hint="eastAsia"/>
+          <w:sz w:val="28"/>
+          <w:szCs w:val="28"/>
+        </w:rPr>
+        <w:t>建立好數據庫之後，該來了解一下</w:t>
+      </w:r>
+      <w:proofErr w:type="spellStart"/>
+      <w:r>
+        <w:rPr>
+          <w:rFonts w:asciiTheme="minorEastAsia" w:hAnsiTheme="minorEastAsia" w:hint="eastAsia"/>
+          <w:sz w:val="28"/>
+          <w:szCs w:val="28"/>
+        </w:rPr>
+        <w:t>TortoiseGit</w:t>
+      </w:r>
+      <w:proofErr w:type="spellEnd"/>
+      <w:r>
+        <w:rPr>
+          <w:rFonts w:asciiTheme="minorEastAsia" w:hAnsiTheme="minorEastAsia" w:hint="eastAsia"/>
+          <w:sz w:val="28"/>
+          <w:szCs w:val="28"/>
+        </w:rPr>
+        <w:t>之中的功能了，首先要介紹的是</w:t>
+      </w:r>
+      <w:r>
+        <w:rPr>
+          <w:rFonts w:asciiTheme="minorEastAsia" w:hAnsiTheme="minorEastAsia" w:hint="eastAsia"/>
+          <w:b/>
+          <w:sz w:val="28"/>
+          <w:szCs w:val="28"/>
+        </w:rPr>
+        <w:t>推送(push)</w:t>
+      </w:r>
+      <w:r>
+        <w:rPr>
+          <w:rFonts w:asciiTheme="minorEastAsia" w:hAnsiTheme="minorEastAsia" w:hint="eastAsia"/>
+          <w:sz w:val="28"/>
+          <w:szCs w:val="28"/>
+        </w:rPr>
+        <w:t>指令，</w:t>
+      </w:r>
+      <w:r>
+        <w:rPr>
+          <w:rFonts w:asciiTheme="minorEastAsia" w:hAnsiTheme="minorEastAsia" w:hint="eastAsia"/>
+          <w:b/>
+          <w:sz w:val="28"/>
+          <w:szCs w:val="28"/>
+        </w:rPr>
+        <w:t>push</w:t>
+      </w:r>
+      <w:r>
+        <w:rPr>
+          <w:rFonts w:asciiTheme="minorEastAsia" w:hAnsiTheme="minorEastAsia" w:hint="eastAsia"/>
+          <w:sz w:val="28"/>
+          <w:szCs w:val="28"/>
+        </w:rPr>
+        <w:t>是將本地端數據庫的修改歷史共享到遠端數據庫的操作，執行</w:t>
+      </w:r>
+      <w:r>
+        <w:rPr>
+          <w:rFonts w:asciiTheme="minorEastAsia" w:hAnsiTheme="minorEastAsia" w:hint="eastAsia"/>
+          <w:b/>
+          <w:sz w:val="28"/>
+          <w:szCs w:val="28"/>
+        </w:rPr>
+        <w:t>push</w:t>
+      </w:r>
+      <w:r>
+        <w:rPr>
+          <w:rFonts w:asciiTheme="minorEastAsia" w:hAnsiTheme="minorEastAsia" w:hint="eastAsia"/>
+          <w:sz w:val="28"/>
+          <w:szCs w:val="28"/>
+        </w:rPr>
+        <w:t>之後，本地端的修改歷史就會上傳到遠端的數據庫，使兩個數據庫的修改歷史保持同步。</w:t>
+      </w:r>
+    </w:p>
+    <w:p>
+      <w:pPr>
+        <w:jc w:val="both"/>
+        <w:rPr>
+          <w:rFonts w:asciiTheme="minorEastAsia" w:hAnsiTheme="minorEastAsia" w:hint="eastAsia"/>
+          <w:sz w:val="28"/>
+          <w:szCs w:val="28"/>
+        </w:rPr>
+      </w:pPr>
+      <w:r>
+        <w:rPr>
+          <w:rFonts w:asciiTheme="minorEastAsia" w:hAnsiTheme="minorEastAsia" w:hint="eastAsia"/>
+          <w:sz w:val="28"/>
+          <w:szCs w:val="28"/>
+        </w:rPr>
+        <w:tab/>
+        <w:t>在前面我們已經建立好一個本地端數據庫了，現在來嘗試一下將tutorial資料夾的內容push到遠端數據庫吧。</w:t>
+      </w:r>
+    </w:p>
+    <w:p>
+      <w:pPr>
+        <w:jc w:val="both"/>
+        <w:rPr>
+          <w:rFonts w:asciiTheme="minorEastAsia" w:hAnsiTheme="minorEastAsia" w:hint="eastAsia"/>
+          <w:sz w:val="28"/>
+          <w:szCs w:val="28"/>
+        </w:rPr>
+      </w:pPr>
+      <w:r>
+        <w:rPr>
+          <w:rFonts w:asciiTheme="minorEastAsia" w:hAnsiTheme="minorEastAsia" w:hint="eastAsia"/>
+          <w:sz w:val="28"/>
+          <w:szCs w:val="28"/>
+        </w:rPr>
+        <w:tab/>
+        <w:t>首先，請先右鍵點擊Tutorial資料夾選取Tortoise目錄並點擊</w:t>
+      </w:r>
+      <w:r>
+        <w:rPr>
+          <w:rFonts w:asciiTheme="minorEastAsia" w:hAnsiTheme="minorEastAsia"/>
+          <w:sz w:val="28"/>
+          <w:szCs w:val="28"/>
+        </w:rPr>
+        <w:t>”</w:t>
+      </w:r>
+      <w:r>
+        <w:rPr>
+          <w:rFonts w:asciiTheme="minorEastAsia" w:hAnsiTheme="minorEastAsia" w:hint="eastAsia"/>
+          <w:sz w:val="28"/>
+          <w:szCs w:val="28"/>
+        </w:rPr>
+        <w:t>推送</w:t>
+      </w:r>
+      <w:r>
+        <w:rPr>
+          <w:rFonts w:asciiTheme="minorEastAsia" w:hAnsiTheme="minorEastAsia"/>
+          <w:sz w:val="28"/>
+          <w:szCs w:val="28"/>
+        </w:rPr>
+        <w:t>”</w:t>
+      </w:r>
+      <w:r>
+        <w:rPr>
+          <w:rFonts w:asciiTheme="minorEastAsia" w:hAnsiTheme="minorEastAsia" w:hint="eastAsia"/>
+          <w:sz w:val="28"/>
+          <w:szCs w:val="28"/>
+        </w:rPr>
+        <w:t>。</w:t>
+      </w:r>
+    </w:p>
+    <w:p>
+      <w:pPr>
+        <w:jc w:val="both"/>
+        <w:rPr>
+          <w:rFonts w:asciiTheme="minorEastAsia" w:hAnsiTheme="minorEastAsia" w:hint="eastAsia"/>
+          <w:sz w:val="28"/>
+          <w:szCs w:val="28"/>
+        </w:rPr>
+      </w:pPr>
+      <w:r>
+        <w:rPr>
+          <w:rFonts w:asciiTheme="minorEastAsia" w:hAnsiTheme="minorEastAsia" w:hint="eastAsia"/>
+          <w:noProof/>
+          <w:sz w:val="28"/>
+          <w:szCs w:val="28"/>
+        </w:rPr>
+        <w:drawing>
+          <wp:inline distT="0" distB="0" distL="0" distR="0">
+            <wp:extent cx="2796119" cy="4516244"/>
+            <wp:effectExtent l="19050" t="0" r="4231" b="0"/>
+            <wp:docPr id="16" name="圖片 15" descr="說明圖14.bmp"/>
+            <wp:cNvGraphicFramePr>
+              <a:graphicFrameLocks xmlns:a="http://schemas.openxmlformats.org/drawingml/2006/main" noChangeAspect="1"/>
+            </wp:cNvGraphicFramePr>
+            <a:graphic xmlns:a="http://schemas.openxmlformats.org/drawingml/2006/main">
+              <a:graphicData uri="http://schemas.openxmlformats.org/drawingml/2006/picture">
+                <pic:pic xmlns:pic="http://schemas.openxmlformats.org/drawingml/2006/picture">
+                  <pic:nvPicPr>
+                    <pic:cNvPr id="0" name="說明圖14.bmp"/>
+                    <pic:cNvPicPr/>
+                  </pic:nvPicPr>
+                  <pic:blipFill>
+                    <a:blip r:embed="rId18" cstate="print"/>
+                    <a:stretch>
+                      <a:fillRect/>
+                    </a:stretch>
+                  </pic:blipFill>
+                  <pic:spPr>
+                    <a:xfrm>
+                      <a:off x="0" y="0"/>
+                      <a:ext cx="2796230" cy="4516423"/>
+                    </a:xfrm>
+                    <a:prstGeom prst="rect">
+                      <a:avLst/>
+                    </a:prstGeom>
+                  </pic:spPr>
+                </pic:pic>
+              </a:graphicData>
+            </a:graphic>
+          </wp:inline>
+        </w:drawing>
+      </w:r>
+    </w:p>
+    <w:p>
+      <w:pPr>
+        <w:ind w:firstLine="480"/>
+        <w:jc w:val="both"/>
+        <w:rPr>
+          <w:rFonts w:asciiTheme="minorEastAsia" w:hAnsiTheme="minorEastAsia" w:hint="eastAsia"/>
+          <w:sz w:val="28"/>
+          <w:szCs w:val="28"/>
+        </w:rPr>
+      </w:pPr>
+      <w:r>
+        <w:rPr>
+          <w:rFonts w:asciiTheme="minorEastAsia" w:hAnsiTheme="minorEastAsia" w:hint="eastAsia"/>
+          <w:sz w:val="28"/>
+          <w:szCs w:val="28"/>
+        </w:rPr>
+        <w:lastRenderedPageBreak/>
+        <w:t>顯示以下畫面後選擇</w:t>
+      </w:r>
+      <w:r>
+        <w:rPr>
+          <w:rFonts w:asciiTheme="minorEastAsia" w:hAnsiTheme="minorEastAsia"/>
+          <w:sz w:val="28"/>
+          <w:szCs w:val="28"/>
+        </w:rPr>
+        <w:t>”</w:t>
+      </w:r>
+      <w:r>
+        <w:rPr>
+          <w:rFonts w:asciiTheme="minorEastAsia" w:hAnsiTheme="minorEastAsia" w:hint="eastAsia"/>
+          <w:sz w:val="28"/>
+          <w:szCs w:val="28"/>
+        </w:rPr>
+        <w:t>管理</w:t>
+      </w:r>
+      <w:r>
+        <w:rPr>
+          <w:rFonts w:asciiTheme="minorEastAsia" w:hAnsiTheme="minorEastAsia"/>
+          <w:sz w:val="28"/>
+          <w:szCs w:val="28"/>
+        </w:rPr>
+        <w:t>”</w:t>
+      </w:r>
+    </w:p>
+    <w:p>
+      <w:pPr>
+        <w:jc w:val="both"/>
+        <w:rPr>
+          <w:rFonts w:asciiTheme="minorEastAsia" w:hAnsiTheme="minorEastAsia" w:hint="eastAsia"/>
+          <w:sz w:val="28"/>
+          <w:szCs w:val="28"/>
+        </w:rPr>
+      </w:pPr>
+      <w:r>
+        <w:rPr>
+          <w:rFonts w:asciiTheme="minorEastAsia" w:hAnsiTheme="minorEastAsia" w:hint="eastAsia"/>
+          <w:noProof/>
+          <w:sz w:val="28"/>
+          <w:szCs w:val="28"/>
+        </w:rPr>
+        <w:drawing>
+          <wp:inline distT="0" distB="0" distL="0" distR="0">
+            <wp:extent cx="4591050" cy="4552950"/>
+            <wp:effectExtent l="19050" t="0" r="0" b="0"/>
+            <wp:docPr id="17" name="圖片 16" descr="說明圖15.bmp"/>
+            <wp:cNvGraphicFramePr>
+              <a:graphicFrameLocks xmlns:a="http://schemas.openxmlformats.org/drawingml/2006/main" noChangeAspect="1"/>
+            </wp:cNvGraphicFramePr>
+            <a:graphic xmlns:a="http://schemas.openxmlformats.org/drawingml/2006/main">
+              <a:graphicData uri="http://schemas.openxmlformats.org/drawingml/2006/picture">
+                <pic:pic xmlns:pic="http://schemas.openxmlformats.org/drawingml/2006/picture">
+                  <pic:nvPicPr>
+                    <pic:cNvPr id="0" name="說明圖15.bmp"/>
+                    <pic:cNvPicPr/>
+                  </pic:nvPicPr>
+                  <pic:blipFill>
+                    <a:blip r:embed="rId19" cstate="print"/>
+                    <a:stretch>
+                      <a:fillRect/>
+                    </a:stretch>
+                  </pic:blipFill>
+                  <pic:spPr>
+                    <a:xfrm>
+                      <a:off x="0" y="0"/>
+                      <a:ext cx="4591050" cy="4552950"/>
+                    </a:xfrm>
+                    <a:prstGeom prst="rect">
+                      <a:avLst/>
+                    </a:prstGeom>
+                  </pic:spPr>
+                </pic:pic>
+              </a:graphicData>
+            </a:graphic>
+          </wp:inline>
+        </w:drawing>
+      </w:r>
+    </w:p>
+    <w:p>
+      <w:pPr>
+        <w:jc w:val="both"/>
+        <w:rPr>
+          <w:rFonts w:asciiTheme="minorEastAsia" w:hAnsiTheme="minorEastAsia"/>
+          <w:sz w:val="28"/>
+          <w:szCs w:val="28"/>
+        </w:rPr>
+      </w:pPr>
+      <w:r>
+        <w:rPr>
+          <w:rFonts w:asciiTheme="minorEastAsia" w:hAnsiTheme="minorEastAsia" w:hint="eastAsia"/>
+          <w:sz w:val="28"/>
+          <w:szCs w:val="28"/>
+        </w:rPr>
+        <w:tab/>
+      </w:r>
+    </w:p>
+    <w:p>
+      <w:pPr>
+        <w:widowControl/>
+        <w:rPr>
+          <w:rFonts w:asciiTheme="minorEastAsia" w:hAnsiTheme="minorEastAsia"/>
+          <w:sz w:val="28"/>
+          <w:szCs w:val="28"/>
+        </w:rPr>
+      </w:pPr>
+      <w:r>
+        <w:rPr>
+          <w:rFonts w:asciiTheme="minorEastAsia" w:hAnsiTheme="minorEastAsia"/>
+          <w:sz w:val="28"/>
+          <w:szCs w:val="28"/>
+        </w:rPr>
+        <w:br w:type="page"/>
+      </w:r>
+    </w:p>
+    <w:p>
+      <w:pPr>
+        <w:ind w:firstLine="480"/>
+        <w:jc w:val="both"/>
+        <w:rPr>
+          <w:rFonts w:asciiTheme="minorEastAsia" w:hAnsiTheme="minorEastAsia" w:hint="eastAsia"/>
+          <w:sz w:val="28"/>
+          <w:szCs w:val="28"/>
+        </w:rPr>
+      </w:pPr>
+      <w:r>
+        <w:rPr>
+          <w:rFonts w:asciiTheme="minorEastAsia" w:hAnsiTheme="minorEastAsia" w:hint="eastAsia"/>
+          <w:sz w:val="28"/>
+          <w:szCs w:val="28"/>
+        </w:rPr>
+        <w:lastRenderedPageBreak/>
+        <w:t>會出現以下畫面</w:t>
+      </w:r>
+    </w:p>
+    <w:p>
+      <w:pPr>
+        <w:jc w:val="both"/>
+        <w:rPr>
+          <w:rFonts w:asciiTheme="minorEastAsia" w:hAnsiTheme="minorEastAsia" w:hint="eastAsia"/>
+          <w:sz w:val="28"/>
+          <w:szCs w:val="28"/>
+        </w:rPr>
+      </w:pPr>
+      <w:r>
+        <w:rPr>
+          <w:rFonts w:asciiTheme="minorEastAsia" w:hAnsiTheme="minorEastAsia" w:hint="eastAsia"/>
+          <w:noProof/>
+          <w:sz w:val="28"/>
+          <w:szCs w:val="28"/>
+        </w:rPr>
+        <w:drawing>
+          <wp:inline distT="0" distB="0" distL="0" distR="0">
+            <wp:extent cx="5274310" cy="3819525"/>
+            <wp:effectExtent l="19050" t="0" r="2540" b="0"/>
+            <wp:docPr id="19" name="圖片 18" descr="說明圖16.bmp"/>
+            <wp:cNvGraphicFramePr>
+              <a:graphicFrameLocks xmlns:a="http://schemas.openxmlformats.org/drawingml/2006/main" noChangeAspect="1"/>
+            </wp:cNvGraphicFramePr>
+            <a:graphic xmlns:a="http://schemas.openxmlformats.org/drawingml/2006/main">
+              <a:graphicData uri="http://schemas.openxmlformats.org/drawingml/2006/picture">
+                <pic:pic xmlns:pic="http://schemas.openxmlformats.org/drawingml/2006/picture">
+                  <pic:nvPicPr>
+                    <pic:cNvPr id="0" name="說明圖16.bmp"/>
+                    <pic:cNvPicPr/>
+                  </pic:nvPicPr>
+                  <pic:blipFill>
+                    <a:blip r:embed="rId20" cstate="print"/>
+                    <a:stretch>
+                      <a:fillRect/>
+                    </a:stretch>
+                  </pic:blipFill>
+                  <pic:spPr>
+                    <a:xfrm>
+                      <a:off x="0" y="0"/>
+                      <a:ext cx="5274310" cy="3819525"/>
+                    </a:xfrm>
+                    <a:prstGeom prst="rect">
+                      <a:avLst/>
+                    </a:prstGeom>
+                  </pic:spPr>
+                </pic:pic>
+              </a:graphicData>
+            </a:graphic>
+          </wp:inline>
+        </w:drawing>
+      </w:r>
+    </w:p>
+    <w:p>
+      <w:pPr>
+        <w:ind w:firstLine="480"/>
+        <w:jc w:val="both"/>
+        <w:rPr>
+          <w:rFonts w:asciiTheme="minorEastAsia" w:hAnsiTheme="minorEastAsia" w:hint="eastAsia"/>
+          <w:sz w:val="28"/>
+          <w:szCs w:val="28"/>
+        </w:rPr>
+      </w:pPr>
+      <w:r>
+        <w:rPr>
+          <w:rFonts w:asciiTheme="minorEastAsia" w:hAnsiTheme="minorEastAsia" w:hint="eastAsia"/>
+          <w:sz w:val="28"/>
+          <w:szCs w:val="28"/>
+        </w:rPr>
+        <w:t>在</w:t>
+      </w:r>
+      <w:r>
+        <w:rPr>
+          <w:rFonts w:asciiTheme="minorEastAsia" w:hAnsiTheme="minorEastAsia"/>
+          <w:sz w:val="28"/>
+          <w:szCs w:val="28"/>
+        </w:rPr>
+        <w:t>”</w:t>
+      </w:r>
+      <w:r>
+        <w:rPr>
+          <w:rFonts w:asciiTheme="minorEastAsia" w:hAnsiTheme="minorEastAsia" w:hint="eastAsia"/>
+          <w:sz w:val="28"/>
+          <w:szCs w:val="28"/>
+        </w:rPr>
+        <w:t>遠端</w:t>
+      </w:r>
+      <w:r>
+        <w:rPr>
+          <w:rFonts w:asciiTheme="minorEastAsia" w:hAnsiTheme="minorEastAsia"/>
+          <w:sz w:val="28"/>
+          <w:szCs w:val="28"/>
+        </w:rPr>
+        <w:t>”</w:t>
+      </w:r>
+      <w:r>
+        <w:rPr>
+          <w:rFonts w:asciiTheme="minorEastAsia" w:hAnsiTheme="minorEastAsia" w:hint="eastAsia"/>
+          <w:sz w:val="28"/>
+          <w:szCs w:val="28"/>
+        </w:rPr>
+        <w:t>中輸入遠端數據庫的名稱。</w:t>
+      </w:r>
+    </w:p>
+    <w:p>
+      <w:pPr>
+        <w:ind w:firstLine="480"/>
+        <w:jc w:val="both"/>
+        <w:rPr>
+          <w:rFonts w:asciiTheme="minorEastAsia" w:hAnsiTheme="minorEastAsia" w:hint="eastAsia"/>
+          <w:sz w:val="28"/>
+          <w:szCs w:val="28"/>
+        </w:rPr>
+      </w:pPr>
+      <w:r>
+        <w:rPr>
+          <w:rFonts w:asciiTheme="minorEastAsia" w:hAnsiTheme="minorEastAsia" w:hint="eastAsia"/>
+          <w:sz w:val="28"/>
+          <w:szCs w:val="28"/>
+        </w:rPr>
+        <w:t>在</w:t>
+      </w:r>
+      <w:r>
+        <w:rPr>
+          <w:rFonts w:asciiTheme="minorEastAsia" w:hAnsiTheme="minorEastAsia"/>
+          <w:sz w:val="28"/>
+          <w:szCs w:val="28"/>
+        </w:rPr>
+        <w:t>”</w:t>
+      </w:r>
+      <w:r>
+        <w:rPr>
+          <w:rFonts w:asciiTheme="minorEastAsia" w:hAnsiTheme="minorEastAsia" w:hint="eastAsia"/>
+          <w:sz w:val="28"/>
+          <w:szCs w:val="28"/>
+        </w:rPr>
+        <w:t>URL</w:t>
+      </w:r>
+      <w:r>
+        <w:rPr>
+          <w:rFonts w:asciiTheme="minorEastAsia" w:hAnsiTheme="minorEastAsia"/>
+          <w:sz w:val="28"/>
+          <w:szCs w:val="28"/>
+        </w:rPr>
+        <w:t>”</w:t>
+      </w:r>
+      <w:r>
+        <w:rPr>
+          <w:rFonts w:asciiTheme="minorEastAsia" w:hAnsiTheme="minorEastAsia" w:hint="eastAsia"/>
+          <w:sz w:val="28"/>
+          <w:szCs w:val="28"/>
+        </w:rPr>
+        <w:t>中輸入之前在遠端數據庫中出現的網址。</w:t>
+      </w:r>
+    </w:p>
+    <w:p>
+      <w:pPr>
+        <w:jc w:val="both"/>
+        <w:rPr>
+          <w:rFonts w:asciiTheme="minorEastAsia" w:hAnsiTheme="minorEastAsia" w:hint="eastAsia"/>
+          <w:sz w:val="28"/>
+          <w:szCs w:val="28"/>
+        </w:rPr>
+      </w:pPr>
+      <w:r>
+        <w:rPr>
+          <w:rFonts w:asciiTheme="minorEastAsia" w:hAnsiTheme="minorEastAsia" w:hint="eastAsia"/>
+          <w:noProof/>
+          <w:sz w:val="28"/>
+          <w:szCs w:val="28"/>
+        </w:rPr>
+        <w:drawing>
+          <wp:inline distT="0" distB="0" distL="0" distR="0">
+            <wp:extent cx="5274310" cy="1302385"/>
+            <wp:effectExtent l="19050" t="0" r="2540" b="0"/>
+            <wp:docPr id="20" name="圖片 19" descr="說明圖17.bmp"/>
+            <wp:cNvGraphicFramePr>
+              <a:graphicFrameLocks xmlns:a="http://schemas.openxmlformats.org/drawingml/2006/main" noChangeAspect="1"/>
+            </wp:cNvGraphicFramePr>
+            <a:graphic xmlns:a="http://schemas.openxmlformats.org/drawingml/2006/main">
+              <a:graphicData uri="http://schemas.openxmlformats.org/drawingml/2006/picture">
+                <pic:pic xmlns:pic="http://schemas.openxmlformats.org/drawingml/2006/picture">
+                  <pic:nvPicPr>
+                    <pic:cNvPr id="0" name="說明圖17.bmp"/>
+                    <pic:cNvPicPr/>
+                  </pic:nvPicPr>
+                  <pic:blipFill>
+                    <a:blip r:embed="rId21" cstate="print"/>
+                    <a:stretch>
+                      <a:fillRect/>
+                    </a:stretch>
+                  </pic:blipFill>
+                  <pic:spPr>
+                    <a:xfrm>
+                      <a:off x="0" y="0"/>
+                      <a:ext cx="5274310" cy="1302385"/>
+                    </a:xfrm>
+                    <a:prstGeom prst="rect">
+                      <a:avLst/>
+                    </a:prstGeom>
+                  </pic:spPr>
+                </pic:pic>
+              </a:graphicData>
+            </a:graphic>
+          </wp:inline>
+        </w:drawing>
+      </w:r>
+    </w:p>
+    <w:p>
+      <w:pPr>
+        <w:ind w:firstLine="480"/>
+        <w:jc w:val="both"/>
+        <w:rPr>
+          <w:rFonts w:asciiTheme="minorEastAsia" w:hAnsiTheme="minorEastAsia" w:hint="eastAsia"/>
+          <w:sz w:val="28"/>
+          <w:szCs w:val="28"/>
+        </w:rPr>
+      </w:pPr>
+      <w:r>
+        <w:rPr>
+          <w:rFonts w:asciiTheme="minorEastAsia" w:hAnsiTheme="minorEastAsia" w:hint="eastAsia"/>
+          <w:sz w:val="28"/>
+          <w:szCs w:val="28"/>
+        </w:rPr>
+        <w:t>接下來會要求輸入用戶名稱及密碼，請輸入你註冊時用的</w:t>
+      </w:r>
+      <w:r>
+        <w:rPr>
+          <w:rFonts w:asciiTheme="minorEastAsia" w:hAnsiTheme="minorEastAsia" w:hint="eastAsia"/>
+          <w:sz w:val="28"/>
+          <w:szCs w:val="28"/>
+        </w:rPr>
+        <w:t>用戶名稱及密碼。</w:t>
+      </w:r>
+    </w:p>
+    <w:p>
+      <w:pPr>
+        <w:widowControl/>
+        <w:rPr>
+          <w:rFonts w:asciiTheme="minorEastAsia" w:hAnsiTheme="minorEastAsia"/>
+          <w:sz w:val="28"/>
+          <w:szCs w:val="28"/>
+        </w:rPr>
+      </w:pPr>
+      <w:r>
+        <w:rPr>
+          <w:rFonts w:asciiTheme="minorEastAsia" w:hAnsiTheme="minorEastAsia"/>
+          <w:sz w:val="28"/>
+          <w:szCs w:val="28"/>
+        </w:rPr>
+        <w:br w:type="page"/>
+      </w:r>
+    </w:p>
+    <w:p>
+      <w:pPr>
+        <w:ind w:firstLine="480"/>
+        <w:jc w:val="both"/>
+        <w:rPr>
+          <w:rFonts w:asciiTheme="minorEastAsia" w:hAnsiTheme="minorEastAsia" w:hint="eastAsia"/>
+          <w:sz w:val="28"/>
+          <w:szCs w:val="28"/>
+        </w:rPr>
+      </w:pPr>
+      <w:r>
+        <w:rPr>
+          <w:rFonts w:asciiTheme="minorEastAsia" w:hAnsiTheme="minorEastAsia" w:hint="eastAsia"/>
+          <w:sz w:val="28"/>
+          <w:szCs w:val="28"/>
+        </w:rPr>
+        <w:lastRenderedPageBreak/>
+        <w:t>成功後就會看到下列的視窗。</w:t>
+      </w:r>
+    </w:p>
+    <w:p>
+      <w:pPr>
+        <w:jc w:val="both"/>
+        <w:rPr>
+          <w:rFonts w:asciiTheme="minorEastAsia" w:hAnsiTheme="minorEastAsia" w:hint="eastAsia"/>
+          <w:sz w:val="28"/>
+          <w:szCs w:val="28"/>
+        </w:rPr>
+      </w:pPr>
+      <w:r>
+        <w:rPr>
+          <w:rFonts w:asciiTheme="minorEastAsia" w:hAnsiTheme="minorEastAsia" w:hint="eastAsia"/>
+          <w:noProof/>
+          <w:sz w:val="28"/>
+          <w:szCs w:val="28"/>
+        </w:rPr>
+        <w:drawing>
+          <wp:inline distT="0" distB="0" distL="0" distR="0">
+            <wp:extent cx="4781550" cy="3162300"/>
+            <wp:effectExtent l="19050" t="0" r="0" b="0"/>
+            <wp:docPr id="21" name="圖片 20" descr="說明圖18.bmp"/>
+            <wp:cNvGraphicFramePr>
+              <a:graphicFrameLocks xmlns:a="http://schemas.openxmlformats.org/drawingml/2006/main" noChangeAspect="1"/>
+            </wp:cNvGraphicFramePr>
+            <a:graphic xmlns:a="http://schemas.openxmlformats.org/drawingml/2006/main">
+              <a:graphicData uri="http://schemas.openxmlformats.org/drawingml/2006/picture">
+                <pic:pic xmlns:pic="http://schemas.openxmlformats.org/drawingml/2006/picture">
+                  <pic:nvPicPr>
+                    <pic:cNvPr id="0" name="說明圖18.bmp"/>
+                    <pic:cNvPicPr/>
+                  </pic:nvPicPr>
+                  <pic:blipFill>
+                    <a:blip r:embed="rId22" cstate="print"/>
+                    <a:stretch>
+                      <a:fillRect/>
+                    </a:stretch>
+                  </pic:blipFill>
+                  <pic:spPr>
+                    <a:xfrm>
+                      <a:off x="0" y="0"/>
+                      <a:ext cx="4781550" cy="3162300"/>
+                    </a:xfrm>
+                    <a:prstGeom prst="rect">
+                      <a:avLst/>
+                    </a:prstGeom>
+                  </pic:spPr>
+                </pic:pic>
+              </a:graphicData>
+            </a:graphic>
+          </wp:inline>
+        </w:drawing>
+      </w:r>
+    </w:p>
+    <w:p>
+      <w:pPr>
+        <w:jc w:val="both"/>
+        <w:rPr>
+          <w:rFonts w:asciiTheme="minorEastAsia" w:hAnsiTheme="minorEastAsia" w:hint="eastAsia"/>
+          <w:sz w:val="28"/>
+          <w:szCs w:val="28"/>
+        </w:rPr>
+      </w:pPr>
+      <w:r>
+        <w:rPr>
+          <w:rFonts w:asciiTheme="minorEastAsia" w:hAnsiTheme="minorEastAsia" w:hint="eastAsia"/>
+          <w:sz w:val="28"/>
+          <w:szCs w:val="28"/>
+        </w:rPr>
+        <w:tab/>
+        <w:t>而我們的檔案也出現在遠端數據庫中了！</w:t>
+      </w:r>
+    </w:p>
+    <w:p>
+      <w:pPr>
+        <w:jc w:val="both"/>
+        <w:rPr>
+          <w:rFonts w:asciiTheme="minorEastAsia" w:hAnsiTheme="minorEastAsia" w:hint="eastAsia"/>
+          <w:sz w:val="28"/>
+          <w:szCs w:val="28"/>
+        </w:rPr>
+      </w:pPr>
+      <w:r>
+        <w:rPr>
+          <w:rFonts w:asciiTheme="minorEastAsia" w:hAnsiTheme="minorEastAsia" w:hint="eastAsia"/>
+          <w:noProof/>
+          <w:sz w:val="28"/>
+          <w:szCs w:val="28"/>
+        </w:rPr>
+        <w:drawing>
+          <wp:inline distT="0" distB="0" distL="0" distR="0">
+            <wp:extent cx="5274310" cy="2095500"/>
+            <wp:effectExtent l="19050" t="0" r="2540" b="0"/>
+            <wp:docPr id="22" name="圖片 21" descr="說明圖19.bmp"/>
+            <wp:cNvGraphicFramePr>
+              <a:graphicFrameLocks xmlns:a="http://schemas.openxmlformats.org/drawingml/2006/main" noChangeAspect="1"/>
+            </wp:cNvGraphicFramePr>
+            <a:graphic xmlns:a="http://schemas.openxmlformats.org/drawingml/2006/main">
+              <a:graphicData uri="http://schemas.openxmlformats.org/drawingml/2006/picture">
+                <pic:pic xmlns:pic="http://schemas.openxmlformats.org/drawingml/2006/picture">
+                  <pic:nvPicPr>
+                    <pic:cNvPr id="0" name="說明圖19.bmp"/>
+                    <pic:cNvPicPr/>
+                  </pic:nvPicPr>
+                  <pic:blipFill>
+                    <a:blip r:embed="rId23" cstate="print"/>
+                    <a:stretch>
+                      <a:fillRect/>
+                    </a:stretch>
+                  </pic:blipFill>
+                  <pic:spPr>
+                    <a:xfrm>
+                      <a:off x="0" y="0"/>
+                      <a:ext cx="5274310" cy="2095500"/>
+                    </a:xfrm>
+                    <a:prstGeom prst="rect">
+                      <a:avLst/>
+                    </a:prstGeom>
+                  </pic:spPr>
+                </pic:pic>
+              </a:graphicData>
+            </a:graphic>
+          </wp:inline>
+        </w:drawing>
+      </w:r>
     </w:p>
     <w:sectPr>
       <w:pgSz w:w="11906" w:h="16838"/>

</xml_diff>

<commit_message>
Ver 0.4 Chap 3.5 fin
</commit_message>
<xml_diff>
--- a/TortoiseGit教學.docx
+++ b/TortoiseGit教學.docx
@@ -3040,6 +3040,564 @@
                     <a:xfrm>
                       <a:off x="0" y="0"/>
                       <a:ext cx="5274310" cy="2095500"/>
+                    </a:xfrm>
+                    <a:prstGeom prst="rect">
+                      <a:avLst/>
+                    </a:prstGeom>
+                  </pic:spPr>
+                </pic:pic>
+              </a:graphicData>
+            </a:graphic>
+          </wp:inline>
+        </w:drawing>
+      </w:r>
+    </w:p>
+    <w:p>
+      <w:pPr>
+        <w:widowControl/>
+        <w:rPr>
+          <w:rFonts w:asciiTheme="minorEastAsia" w:hAnsiTheme="minorEastAsia"/>
+          <w:sz w:val="28"/>
+          <w:szCs w:val="28"/>
+        </w:rPr>
+      </w:pPr>
+      <w:r>
+        <w:rPr>
+          <w:rFonts w:asciiTheme="minorEastAsia" w:hAnsiTheme="minorEastAsia"/>
+          <w:sz w:val="28"/>
+          <w:szCs w:val="28"/>
+        </w:rPr>
+        <w:br w:type="page"/>
+      </w:r>
+    </w:p>
+    <w:p>
+      <w:pPr>
+        <w:jc w:val="both"/>
+        <w:rPr>
+          <w:rFonts w:asciiTheme="minorEastAsia" w:hAnsiTheme="minorEastAsia" w:hint="eastAsia"/>
+          <w:b/>
+          <w:sz w:val="32"/>
+          <w:szCs w:val="32"/>
+        </w:rPr>
+      </w:pPr>
+      <w:r>
+        <w:rPr>
+          <w:rFonts w:asciiTheme="minorEastAsia" w:hAnsiTheme="minorEastAsia" w:hint="eastAsia"/>
+          <w:b/>
+          <w:sz w:val="32"/>
+          <w:szCs w:val="32"/>
+        </w:rPr>
+        <w:lastRenderedPageBreak/>
+        <w:t>3.4 複製(Clone)</w:t>
+      </w:r>
+    </w:p>
+    <w:p>
+      <w:pPr>
+        <w:jc w:val="both"/>
+        <w:rPr>
+          <w:rFonts w:asciiTheme="minorEastAsia" w:hAnsiTheme="minorEastAsia" w:hint="eastAsia"/>
+          <w:sz w:val="28"/>
+          <w:szCs w:val="28"/>
+        </w:rPr>
+      </w:pPr>
+      <w:r>
+        <w:rPr>
+          <w:rFonts w:asciiTheme="minorEastAsia" w:hAnsiTheme="minorEastAsia" w:hint="eastAsia"/>
+          <w:sz w:val="28"/>
+          <w:szCs w:val="28"/>
+        </w:rPr>
+        <w:tab/>
+        <w:t>現在檔案已經在遠端數據庫了，讓我們試著將檔案</w:t>
+      </w:r>
+      <w:r>
+        <w:rPr>
+          <w:rFonts w:asciiTheme="minorEastAsia" w:hAnsiTheme="minorEastAsia" w:hint="eastAsia"/>
+          <w:sz w:val="28"/>
+          <w:szCs w:val="28"/>
+        </w:rPr>
+        <w:t>複製下來，來看看檔案是否真的完整的上傳上去了，這個時候我們就會用到</w:t>
+      </w:r>
+      <w:r>
+        <w:rPr>
+          <w:rFonts w:asciiTheme="minorEastAsia" w:hAnsiTheme="minorEastAsia" w:hint="eastAsia"/>
+          <w:b/>
+          <w:sz w:val="28"/>
+          <w:szCs w:val="28"/>
+        </w:rPr>
+        <w:t>複製(clone)</w:t>
+      </w:r>
+      <w:r>
+        <w:rPr>
+          <w:rFonts w:asciiTheme="minorEastAsia" w:hAnsiTheme="minorEastAsia" w:hint="eastAsia"/>
+          <w:sz w:val="28"/>
+          <w:szCs w:val="28"/>
+        </w:rPr>
+        <w:t>指令。</w:t>
+      </w:r>
+    </w:p>
+    <w:p>
+      <w:pPr>
+        <w:jc w:val="both"/>
+        <w:rPr>
+          <w:rFonts w:asciiTheme="minorEastAsia" w:hAnsiTheme="minorEastAsia" w:hint="eastAsia"/>
+          <w:sz w:val="28"/>
+          <w:szCs w:val="28"/>
+        </w:rPr>
+      </w:pPr>
+      <w:r>
+        <w:rPr>
+          <w:rFonts w:asciiTheme="minorEastAsia" w:hAnsiTheme="minorEastAsia" w:hint="eastAsia"/>
+          <w:sz w:val="28"/>
+          <w:szCs w:val="28"/>
+        </w:rPr>
+        <w:tab/>
+        <w:t>首先我們在桌面上點擊右鍵開啟選單，點擊</w:t>
+      </w:r>
+      <w:proofErr w:type="spellStart"/>
+      <w:r>
+        <w:rPr>
+          <w:rFonts w:asciiTheme="minorEastAsia" w:hAnsiTheme="minorEastAsia" w:hint="eastAsia"/>
+          <w:sz w:val="28"/>
+          <w:szCs w:val="28"/>
+        </w:rPr>
+        <w:t>Git</w:t>
+      </w:r>
+      <w:proofErr w:type="spellEnd"/>
+      <w:r>
+        <w:rPr>
+          <w:rFonts w:asciiTheme="minorEastAsia" w:hAnsiTheme="minorEastAsia" w:hint="eastAsia"/>
+          <w:sz w:val="28"/>
+          <w:szCs w:val="28"/>
+        </w:rPr>
+        <w:t>克隆選項，出現的視窗會如下圖所示，並輸入遠端數據庫的URL(剛剛在</w:t>
+      </w:r>
+      <w:proofErr w:type="spellStart"/>
+      <w:r>
+        <w:rPr>
+          <w:rFonts w:asciiTheme="minorEastAsia" w:hAnsiTheme="minorEastAsia" w:hint="eastAsia"/>
+          <w:sz w:val="28"/>
+          <w:szCs w:val="28"/>
+        </w:rPr>
+        <w:t>GitHub</w:t>
+      </w:r>
+      <w:proofErr w:type="spellEnd"/>
+      <w:r>
+        <w:rPr>
+          <w:rFonts w:asciiTheme="minorEastAsia" w:hAnsiTheme="minorEastAsia" w:hint="eastAsia"/>
+          <w:sz w:val="28"/>
+          <w:szCs w:val="28"/>
+        </w:rPr>
+        <w:t>上複製的URL)，然後目錄請輸入想放的本地路徑</w:t>
+      </w:r>
+      <w:r>
+        <w:rPr>
+          <w:rFonts w:asciiTheme="minorEastAsia" w:hAnsiTheme="minorEastAsia" w:hint="eastAsia"/>
+          <w:sz w:val="28"/>
+          <w:szCs w:val="28"/>
+        </w:rPr>
+        <w:t>(本次於桌面的tutorial2資料夾)</w:t>
+      </w:r>
+      <w:r>
+        <w:rPr>
+          <w:rFonts w:asciiTheme="minorEastAsia" w:hAnsiTheme="minorEastAsia" w:hint="eastAsia"/>
+          <w:sz w:val="28"/>
+          <w:szCs w:val="28"/>
+        </w:rPr>
+        <w:t>。</w:t>
+      </w:r>
+    </w:p>
+    <w:p>
+      <w:pPr>
+        <w:jc w:val="both"/>
+        <w:rPr>
+          <w:rFonts w:asciiTheme="minorEastAsia" w:hAnsiTheme="minorEastAsia" w:hint="eastAsia"/>
+          <w:sz w:val="28"/>
+          <w:szCs w:val="28"/>
+        </w:rPr>
+      </w:pPr>
+      <w:r>
+        <w:rPr>
+          <w:rFonts w:asciiTheme="minorEastAsia" w:hAnsiTheme="minorEastAsia" w:hint="eastAsia"/>
+          <w:noProof/>
+          <w:sz w:val="28"/>
+          <w:szCs w:val="28"/>
+        </w:rPr>
+        <w:drawing>
+          <wp:inline distT="0" distB="0" distL="0" distR="0">
+            <wp:extent cx="5200650" cy="3590925"/>
+            <wp:effectExtent l="19050" t="0" r="0" b="0"/>
+            <wp:docPr id="23" name="圖片 22" descr="說明圖20.bmp"/>
+            <wp:cNvGraphicFramePr>
+              <a:graphicFrameLocks xmlns:a="http://schemas.openxmlformats.org/drawingml/2006/main" noChangeAspect="1"/>
+            </wp:cNvGraphicFramePr>
+            <a:graphic xmlns:a="http://schemas.openxmlformats.org/drawingml/2006/main">
+              <a:graphicData uri="http://schemas.openxmlformats.org/drawingml/2006/picture">
+                <pic:pic xmlns:pic="http://schemas.openxmlformats.org/drawingml/2006/picture">
+                  <pic:nvPicPr>
+                    <pic:cNvPr id="0" name="說明圖20.bmp"/>
+                    <pic:cNvPicPr/>
+                  </pic:nvPicPr>
+                  <pic:blipFill>
+                    <a:blip r:embed="rId24" cstate="print"/>
+                    <a:stretch>
+                      <a:fillRect/>
+                    </a:stretch>
+                  </pic:blipFill>
+                  <pic:spPr>
+                    <a:xfrm>
+                      <a:off x="0" y="0"/>
+                      <a:ext cx="5200650" cy="3590925"/>
+                    </a:xfrm>
+                    <a:prstGeom prst="rect">
+                      <a:avLst/>
+                    </a:prstGeom>
+                  </pic:spPr>
+                </pic:pic>
+              </a:graphicData>
+            </a:graphic>
+          </wp:inline>
+        </w:drawing>
+      </w:r>
+    </w:p>
+    <w:p>
+      <w:pPr>
+        <w:jc w:val="both"/>
+        <w:rPr>
+          <w:rFonts w:asciiTheme="minorEastAsia" w:hAnsiTheme="minorEastAsia"/>
+          <w:sz w:val="28"/>
+          <w:szCs w:val="28"/>
+        </w:rPr>
+      </w:pPr>
+      <w:r>
+        <w:rPr>
+          <w:rFonts w:asciiTheme="minorEastAsia" w:hAnsiTheme="minorEastAsia" w:hint="eastAsia"/>
+          <w:sz w:val="28"/>
+          <w:szCs w:val="28"/>
+        </w:rPr>
+        <w:tab/>
+        <w:t>最後進到複製的目錄看看，文字檔中是不是自己所打的那一串字呢。</w:t>
+      </w:r>
+    </w:p>
+    <w:p>
+      <w:pPr>
+        <w:widowControl/>
+        <w:rPr>
+          <w:rFonts w:asciiTheme="minorEastAsia" w:hAnsiTheme="minorEastAsia"/>
+          <w:sz w:val="28"/>
+          <w:szCs w:val="28"/>
+        </w:rPr>
+      </w:pPr>
+      <w:r>
+        <w:rPr>
+          <w:rFonts w:asciiTheme="minorEastAsia" w:hAnsiTheme="minorEastAsia"/>
+          <w:sz w:val="28"/>
+          <w:szCs w:val="28"/>
+        </w:rPr>
+        <w:br w:type="page"/>
+      </w:r>
+    </w:p>
+    <w:p>
+      <w:pPr>
+        <w:jc w:val="both"/>
+        <w:rPr>
+          <w:rFonts w:asciiTheme="minorEastAsia" w:hAnsiTheme="minorEastAsia" w:hint="eastAsia"/>
+          <w:b/>
+          <w:sz w:val="32"/>
+          <w:szCs w:val="32"/>
+        </w:rPr>
+      </w:pPr>
+      <w:r>
+        <w:rPr>
+          <w:rFonts w:asciiTheme="minorEastAsia" w:hAnsiTheme="minorEastAsia" w:hint="eastAsia"/>
+          <w:b/>
+          <w:sz w:val="32"/>
+          <w:szCs w:val="32"/>
+        </w:rPr>
+        <w:lastRenderedPageBreak/>
+        <w:t>3.5 拉取(Pull)</w:t>
+      </w:r>
+    </w:p>
+    <w:p>
+      <w:pPr>
+        <w:jc w:val="both"/>
+        <w:rPr>
+          <w:rFonts w:asciiTheme="minorEastAsia" w:hAnsiTheme="minorEastAsia" w:hint="eastAsia"/>
+          <w:sz w:val="28"/>
+          <w:szCs w:val="28"/>
+        </w:rPr>
+      </w:pPr>
+      <w:r>
+        <w:rPr>
+          <w:rFonts w:asciiTheme="minorEastAsia" w:hAnsiTheme="minorEastAsia" w:hint="eastAsia"/>
+          <w:sz w:val="28"/>
+          <w:szCs w:val="28"/>
+        </w:rPr>
+        <w:tab/>
+        <w:t>接下來我們要嘗試的指令是</w:t>
+      </w:r>
+      <w:r>
+        <w:rPr>
+          <w:rFonts w:asciiTheme="minorEastAsia" w:hAnsiTheme="minorEastAsia" w:hint="eastAsia"/>
+          <w:b/>
+          <w:sz w:val="28"/>
+          <w:szCs w:val="28"/>
+        </w:rPr>
+        <w:t>拉取(pull)</w:t>
+      </w:r>
+      <w:r>
+        <w:rPr>
+          <w:rFonts w:asciiTheme="minorEastAsia" w:hAnsiTheme="minorEastAsia" w:hint="eastAsia"/>
+          <w:sz w:val="28"/>
+          <w:szCs w:val="28"/>
+        </w:rPr>
+        <w:t>，</w:t>
+      </w:r>
+      <w:r>
+        <w:rPr>
+          <w:rFonts w:asciiTheme="minorEastAsia" w:hAnsiTheme="minorEastAsia" w:hint="eastAsia"/>
+          <w:sz w:val="28"/>
+          <w:szCs w:val="28"/>
+        </w:rPr>
+        <w:t>拉取指令的作用在於將遠端數據庫的修改歷史同步到本地的資料庫，在多人使用數據庫的情況下，利用拉取同步其他人的修改內容到本地是有其必要性的。</w:t>
+      </w:r>
+    </w:p>
+    <w:p>
+      <w:pPr>
+        <w:jc w:val="both"/>
+        <w:rPr>
+          <w:rFonts w:asciiTheme="minorEastAsia" w:hAnsiTheme="minorEastAsia" w:hint="eastAsia"/>
+          <w:sz w:val="28"/>
+          <w:szCs w:val="28"/>
+        </w:rPr>
+      </w:pPr>
+      <w:r>
+        <w:rPr>
+          <w:rFonts w:asciiTheme="minorEastAsia" w:hAnsiTheme="minorEastAsia" w:hint="eastAsia"/>
+          <w:sz w:val="28"/>
+          <w:szCs w:val="28"/>
+        </w:rPr>
+        <w:tab/>
+        <w:t>要嘗試pull指令，首先我們要稍微更改遠端數據庫的內容，所以請在tutorial2</w:t>
+      </w:r>
+      <w:r>
+        <w:rPr>
+          <w:rFonts w:asciiTheme="minorEastAsia" w:hAnsiTheme="minorEastAsia" w:hint="eastAsia"/>
+          <w:sz w:val="28"/>
+          <w:szCs w:val="28"/>
+        </w:rPr>
+        <w:t>(或是你剛剛clone的任意名字的資料夾)內的文字檔更改裡面的內容，並像前面所講執行Push的操作。</w:t>
+      </w:r>
+    </w:p>
+    <w:p>
+      <w:pPr>
+        <w:jc w:val="both"/>
+        <w:rPr>
+          <w:rFonts w:asciiTheme="minorEastAsia" w:hAnsiTheme="minorEastAsia" w:hint="eastAsia"/>
+          <w:sz w:val="28"/>
+          <w:szCs w:val="28"/>
+        </w:rPr>
+      </w:pPr>
+      <w:r>
+        <w:rPr>
+          <w:rFonts w:asciiTheme="minorEastAsia" w:hAnsiTheme="minorEastAsia" w:hint="eastAsia"/>
+          <w:sz w:val="28"/>
+          <w:szCs w:val="28"/>
+        </w:rPr>
+        <w:tab/>
+        <w:t>現在你的遠端數據庫以及你的tutorial資料夾的內容已經不同步了，為了使他們同步，我們會需要用到pull指令來將遠端數據庫的內容同步到tutorial資料夾中。</w:t>
+      </w:r>
+    </w:p>
+    <w:p>
+      <w:pPr>
+        <w:jc w:val="both"/>
+        <w:rPr>
+          <w:rFonts w:asciiTheme="minorEastAsia" w:hAnsiTheme="minorEastAsia" w:hint="eastAsia"/>
+          <w:sz w:val="28"/>
+          <w:szCs w:val="28"/>
+        </w:rPr>
+      </w:pPr>
+      <w:r>
+        <w:rPr>
+          <w:rFonts w:asciiTheme="minorEastAsia" w:hAnsiTheme="minorEastAsia" w:hint="eastAsia"/>
+          <w:sz w:val="28"/>
+          <w:szCs w:val="28"/>
+        </w:rPr>
+        <w:tab/>
+        <w:t>請點擊右鍵，並在</w:t>
+      </w:r>
+      <w:proofErr w:type="spellStart"/>
+      <w:r>
+        <w:rPr>
+          <w:rFonts w:asciiTheme="minorEastAsia" w:hAnsiTheme="minorEastAsia" w:hint="eastAsia"/>
+          <w:sz w:val="28"/>
+          <w:szCs w:val="28"/>
+        </w:rPr>
+        <w:t>TortoiseGit</w:t>
+      </w:r>
+      <w:proofErr w:type="spellEnd"/>
+      <w:r>
+        <w:rPr>
+          <w:rFonts w:asciiTheme="minorEastAsia" w:hAnsiTheme="minorEastAsia" w:hint="eastAsia"/>
+          <w:sz w:val="28"/>
+          <w:szCs w:val="28"/>
+        </w:rPr>
+        <w:t>選單中選擇</w:t>
+      </w:r>
+      <w:r>
+        <w:rPr>
+          <w:rFonts w:asciiTheme="minorEastAsia" w:hAnsiTheme="minorEastAsia"/>
+          <w:sz w:val="28"/>
+          <w:szCs w:val="28"/>
+        </w:rPr>
+        <w:t>”</w:t>
+      </w:r>
+      <w:r>
+        <w:rPr>
+          <w:rFonts w:asciiTheme="minorEastAsia" w:hAnsiTheme="minorEastAsia" w:hint="eastAsia"/>
+          <w:sz w:val="28"/>
+          <w:szCs w:val="28"/>
+        </w:rPr>
+        <w:t>拉取</w:t>
+      </w:r>
+      <w:r>
+        <w:rPr>
+          <w:rFonts w:asciiTheme="minorEastAsia" w:hAnsiTheme="minorEastAsia"/>
+          <w:sz w:val="28"/>
+          <w:szCs w:val="28"/>
+        </w:rPr>
+        <w:t>”</w:t>
+      </w:r>
+      <w:r>
+        <w:rPr>
+          <w:rFonts w:asciiTheme="minorEastAsia" w:hAnsiTheme="minorEastAsia" w:hint="eastAsia"/>
+          <w:sz w:val="28"/>
+          <w:szCs w:val="28"/>
+        </w:rPr>
+        <w:t>，就會出現以下的視窗。</w:t>
+      </w:r>
+    </w:p>
+    <w:p>
+      <w:pPr>
+        <w:jc w:val="both"/>
+        <w:rPr>
+          <w:rFonts w:asciiTheme="minorEastAsia" w:hAnsiTheme="minorEastAsia" w:hint="eastAsia"/>
+          <w:sz w:val="28"/>
+          <w:szCs w:val="28"/>
+        </w:rPr>
+      </w:pPr>
+      <w:r>
+        <w:rPr>
+          <w:rFonts w:asciiTheme="minorEastAsia" w:hAnsiTheme="minorEastAsia" w:hint="eastAsia"/>
+          <w:sz w:val="28"/>
+          <w:szCs w:val="28"/>
+        </w:rPr>
+        <w:tab/>
+      </w:r>
+      <w:r>
+        <w:rPr>
+          <w:rFonts w:asciiTheme="minorEastAsia" w:hAnsiTheme="minorEastAsia" w:hint="eastAsia"/>
+          <w:noProof/>
+          <w:sz w:val="28"/>
+          <w:szCs w:val="28"/>
+        </w:rPr>
+        <w:drawing>
+          <wp:inline distT="0" distB="0" distL="0" distR="0">
+            <wp:extent cx="4084598" cy="3180562"/>
+            <wp:effectExtent l="19050" t="0" r="0" b="0"/>
+            <wp:docPr id="24" name="圖片 23" descr="說明圖21.bmp"/>
+            <wp:cNvGraphicFramePr>
+              <a:graphicFrameLocks xmlns:a="http://schemas.openxmlformats.org/drawingml/2006/main" noChangeAspect="1"/>
+            </wp:cNvGraphicFramePr>
+            <a:graphic xmlns:a="http://schemas.openxmlformats.org/drawingml/2006/main">
+              <a:graphicData uri="http://schemas.openxmlformats.org/drawingml/2006/picture">
+                <pic:pic xmlns:pic="http://schemas.openxmlformats.org/drawingml/2006/picture">
+                  <pic:nvPicPr>
+                    <pic:cNvPr id="0" name="說明圖21.bmp"/>
+                    <pic:cNvPicPr/>
+                  </pic:nvPicPr>
+                  <pic:blipFill>
+                    <a:blip r:embed="rId25" cstate="print"/>
+                    <a:stretch>
+                      <a:fillRect/>
+                    </a:stretch>
+                  </pic:blipFill>
+                  <pic:spPr>
+                    <a:xfrm>
+                      <a:off x="0" y="0"/>
+                      <a:ext cx="4082944" cy="3179274"/>
+                    </a:xfrm>
+                    <a:prstGeom prst="rect">
+                      <a:avLst/>
+                    </a:prstGeom>
+                  </pic:spPr>
+                </pic:pic>
+              </a:graphicData>
+            </a:graphic>
+          </wp:inline>
+        </w:drawing>
+      </w:r>
+    </w:p>
+    <w:p>
+      <w:pPr>
+        <w:jc w:val="both"/>
+        <w:rPr>
+          <w:rFonts w:asciiTheme="minorEastAsia" w:hAnsiTheme="minorEastAsia" w:hint="eastAsia"/>
+          <w:sz w:val="28"/>
+          <w:szCs w:val="28"/>
+        </w:rPr>
+      </w:pPr>
+      <w:r>
+        <w:rPr>
+          <w:rFonts w:asciiTheme="minorEastAsia" w:hAnsiTheme="minorEastAsia" w:hint="eastAsia"/>
+          <w:sz w:val="28"/>
+          <w:szCs w:val="28"/>
+        </w:rPr>
+        <w:lastRenderedPageBreak/>
+        <w:tab/>
+        <w:t>確定後出現以下視窗就成功了。</w:t>
+      </w:r>
+    </w:p>
+    <w:p>
+      <w:pPr>
+        <w:jc w:val="both"/>
+        <w:rPr>
+          <w:rFonts w:asciiTheme="minorEastAsia" w:hAnsiTheme="minorEastAsia" w:hint="eastAsia"/>
+          <w:sz w:val="28"/>
+          <w:szCs w:val="28"/>
+        </w:rPr>
+      </w:pPr>
+      <w:r>
+        <w:rPr>
+          <w:rFonts w:asciiTheme="minorEastAsia" w:hAnsiTheme="minorEastAsia" w:hint="eastAsia"/>
+          <w:noProof/>
+          <w:sz w:val="28"/>
+          <w:szCs w:val="28"/>
+        </w:rPr>
+        <w:drawing>
+          <wp:inline distT="0" distB="0" distL="0" distR="0">
+            <wp:extent cx="4819650" cy="3190875"/>
+            <wp:effectExtent l="19050" t="0" r="0" b="0"/>
+            <wp:docPr id="25" name="圖片 24" descr="說明圖22.bmp"/>
+            <wp:cNvGraphicFramePr>
+              <a:graphicFrameLocks xmlns:a="http://schemas.openxmlformats.org/drawingml/2006/main" noChangeAspect="1"/>
+            </wp:cNvGraphicFramePr>
+            <a:graphic xmlns:a="http://schemas.openxmlformats.org/drawingml/2006/main">
+              <a:graphicData uri="http://schemas.openxmlformats.org/drawingml/2006/picture">
+                <pic:pic xmlns:pic="http://schemas.openxmlformats.org/drawingml/2006/picture">
+                  <pic:nvPicPr>
+                    <pic:cNvPr id="0" name="說明圖22.bmp"/>
+                    <pic:cNvPicPr/>
+                  </pic:nvPicPr>
+                  <pic:blipFill>
+                    <a:blip r:embed="rId26" cstate="print"/>
+                    <a:stretch>
+                      <a:fillRect/>
+                    </a:stretch>
+                  </pic:blipFill>
+                  <pic:spPr>
+                    <a:xfrm>
+                      <a:off x="0" y="0"/>
+                      <a:ext cx="4819650" cy="3190875"/>
                     </a:xfrm>
                     <a:prstGeom prst="rect">
                       <a:avLst/>

</xml_diff>

<commit_message>
Ver 0.4.1 small fix
</commit_message>
<xml_diff>
--- a/TortoiseGit教學.docx
+++ b/TortoiseGit教學.docx
@@ -398,16 +398,16 @@
       </w:pPr>
       <w:r>
         <w:rPr>
-          <w:rFonts w:asciiTheme="minorEastAsia" w:hAnsiTheme="minorEastAsia"/>
+          <w:rFonts w:asciiTheme="minorEastAsia" w:hAnsiTheme="minorEastAsia" w:hint="eastAsia"/>
           <w:noProof/>
           <w:sz w:val="28"/>
           <w:szCs w:val="28"/>
         </w:rPr>
         <w:drawing>
           <wp:inline distT="0" distB="0" distL="0" distR="0">
-            <wp:extent cx="5274310" cy="4483735"/>
+            <wp:extent cx="5274310" cy="3491230"/>
             <wp:effectExtent l="19050" t="0" r="2540" b="0"/>
-            <wp:docPr id="1" name="圖片 0" descr="說明圖1.bmp"/>
+            <wp:docPr id="27" name="圖片 26" descr="說明圖01.bmp"/>
             <wp:cNvGraphicFramePr>
               <a:graphicFrameLocks xmlns:a="http://schemas.openxmlformats.org/drawingml/2006/main" noChangeAspect="1"/>
             </wp:cNvGraphicFramePr>
@@ -415,7 +415,7 @@
               <a:graphicData uri="http://schemas.openxmlformats.org/drawingml/2006/picture">
                 <pic:pic xmlns:pic="http://schemas.openxmlformats.org/drawingml/2006/picture">
                   <pic:nvPicPr>
-                    <pic:cNvPr id="0" name="說明圖1.bmp"/>
+                    <pic:cNvPr id="0" name="說明圖01.bmp"/>
                     <pic:cNvPicPr/>
                   </pic:nvPicPr>
                   <pic:blipFill>
@@ -427,7 +427,7 @@
                   <pic:spPr>
                     <a:xfrm>
                       <a:off x="0" y="0"/>
-                      <a:ext cx="5274310" cy="4483735"/>
+                      <a:ext cx="5274310" cy="3491230"/>
                     </a:xfrm>
                     <a:prstGeom prst="rect">
                       <a:avLst/>
@@ -709,7 +709,7 @@
           <wp:inline distT="0" distB="0" distL="0" distR="0">
             <wp:extent cx="5274310" cy="3684905"/>
             <wp:effectExtent l="19050" t="0" r="2540" b="0"/>
-            <wp:docPr id="4" name="圖片 2" descr="說明圖3.bmp"/>
+            <wp:docPr id="26" name="圖片 25" descr="說明圖03.bmp"/>
             <wp:cNvGraphicFramePr>
               <a:graphicFrameLocks xmlns:a="http://schemas.openxmlformats.org/drawingml/2006/main" noChangeAspect="1"/>
             </wp:cNvGraphicFramePr>
@@ -717,7 +717,7 @@
               <a:graphicData uri="http://schemas.openxmlformats.org/drawingml/2006/picture">
                 <pic:pic xmlns:pic="http://schemas.openxmlformats.org/drawingml/2006/picture">
                   <pic:nvPicPr>
-                    <pic:cNvPr id="0" name="說明圖3.bmp"/>
+                    <pic:cNvPr id="0" name="說明圖03.bmp"/>
                     <pic:cNvPicPr/>
                   </pic:nvPicPr>
                   <pic:blipFill>
@@ -2999,9 +2999,9 @@
         </w:rPr>
         <w:drawing>
           <wp:inline distT="0" distB="0" distL="0" distR="0">
-            <wp:extent cx="5274310" cy="2095500"/>
-            <wp:effectExtent l="19050" t="0" r="2540" b="0"/>
-            <wp:docPr id="22" name="圖片 21" descr="說明圖19.bmp"/>
+            <wp:extent cx="4857750" cy="3124200"/>
+            <wp:effectExtent l="19050" t="0" r="0" b="0"/>
+            <wp:docPr id="28" name="圖片 27" descr="說明圖19.bmp"/>
             <wp:cNvGraphicFramePr>
               <a:graphicFrameLocks xmlns:a="http://schemas.openxmlformats.org/drawingml/2006/main" noChangeAspect="1"/>
             </wp:cNvGraphicFramePr>
@@ -3021,7 +3021,7 @@
                   <pic:spPr>
                     <a:xfrm>
                       <a:off x="0" y="0"/>
-                      <a:ext cx="5274310" cy="2095500"/>
+                      <a:ext cx="4857750" cy="3124200"/>
                     </a:xfrm>
                     <a:prstGeom prst="rect">
                       <a:avLst/>

</xml_diff>